<commit_message>
updated the spring boot app
</commit_message>
<xml_diff>
--- a/Spring_Boot.docx
+++ b/Spring_Boot.docx
@@ -1397,27 +1397,7 @@
           <w:sz w:val="24"/>
           <w:szCs w:val="24"/>
         </w:rPr>
-        <w:t xml:space="preserve">Create a </w:t>
-      </w:r>
-      <w:proofErr w:type="spellStart"/>
-      <w:r>
-        <w:rPr>
-          <w:rFonts w:ascii="Helvetica" w:eastAsia="Times New Roman" w:hAnsi="Helvetica" w:cs="Helvetica"/>
-          <w:color w:val="333333"/>
-          <w:sz w:val="24"/>
-          <w:szCs w:val="24"/>
-        </w:rPr>
-        <w:t>QuickStart</w:t>
-      </w:r>
-      <w:proofErr w:type="spellEnd"/>
-      <w:r>
-        <w:rPr>
-          <w:rFonts w:ascii="Helvetica" w:eastAsia="Times New Roman" w:hAnsi="Helvetica" w:cs="Helvetica"/>
-          <w:color w:val="333333"/>
-          <w:sz w:val="24"/>
-          <w:szCs w:val="24"/>
-        </w:rPr>
-        <w:t xml:space="preserve"> Maven application.</w:t>
+        <w:t>Create a QuickStart Maven application.</w:t>
       </w:r>
     </w:p>
     <w:p>
@@ -1490,27 +1470,7 @@
           <w:sz w:val="20"/>
           <w:szCs w:val="20"/>
         </w:rPr>
-        <w:t>&lt;</w:t>
-      </w:r>
-      <w:proofErr w:type="gramStart"/>
-      <w:r>
-        <w:rPr>
-          <w:rFonts w:ascii="Consolas" w:eastAsia="Times New Roman" w:hAnsi="Consolas" w:cs="Consolas"/>
-          <w:color w:val="333333"/>
-          <w:sz w:val="20"/>
-          <w:szCs w:val="20"/>
-        </w:rPr>
-        <w:t>parent</w:t>
-      </w:r>
-      <w:proofErr w:type="gramEnd"/>
-      <w:r>
-        <w:rPr>
-          <w:rFonts w:ascii="Consolas" w:eastAsia="Times New Roman" w:hAnsi="Consolas" w:cs="Consolas"/>
-          <w:color w:val="333333"/>
-          <w:sz w:val="20"/>
-          <w:szCs w:val="20"/>
-        </w:rPr>
-        <w:t>&gt;</w:t>
+        <w:t>&lt;parent&gt;</w:t>
       </w:r>
       <w:r>
         <w:rPr>
@@ -1528,67 +1488,7 @@
           <w:sz w:val="20"/>
           <w:szCs w:val="20"/>
         </w:rPr>
-        <w:t>&lt;</w:t>
-      </w:r>
-      <w:proofErr w:type="spellStart"/>
-      <w:r>
-        <w:rPr>
-          <w:rFonts w:ascii="Consolas" w:eastAsia="Times New Roman" w:hAnsi="Consolas" w:cs="Consolas"/>
-          <w:color w:val="333333"/>
-          <w:sz w:val="20"/>
-          <w:szCs w:val="20"/>
-        </w:rPr>
-        <w:t>groupId</w:t>
-      </w:r>
-      <w:proofErr w:type="spellEnd"/>
-      <w:r>
-        <w:rPr>
-          <w:rFonts w:ascii="Consolas" w:eastAsia="Times New Roman" w:hAnsi="Consolas" w:cs="Consolas"/>
-          <w:color w:val="333333"/>
-          <w:sz w:val="20"/>
-          <w:szCs w:val="20"/>
-        </w:rPr>
-        <w:t>&gt;</w:t>
-      </w:r>
-      <w:proofErr w:type="spellStart"/>
-      <w:r>
-        <w:rPr>
-          <w:rFonts w:ascii="Consolas" w:eastAsia="Times New Roman" w:hAnsi="Consolas" w:cs="Consolas"/>
-          <w:color w:val="333333"/>
-          <w:sz w:val="20"/>
-          <w:szCs w:val="20"/>
-        </w:rPr>
-        <w:t>org.springframework.boot</w:t>
-      </w:r>
-      <w:proofErr w:type="spellEnd"/>
-      <w:r>
-        <w:rPr>
-          <w:rFonts w:ascii="Consolas" w:eastAsia="Times New Roman" w:hAnsi="Consolas" w:cs="Consolas"/>
-          <w:color w:val="333333"/>
-          <w:sz w:val="20"/>
-          <w:szCs w:val="20"/>
-        </w:rPr>
-        <w:t>&lt;/</w:t>
-      </w:r>
-      <w:proofErr w:type="spellStart"/>
-      <w:r>
-        <w:rPr>
-          <w:rFonts w:ascii="Consolas" w:eastAsia="Times New Roman" w:hAnsi="Consolas" w:cs="Consolas"/>
-          <w:color w:val="333333"/>
-          <w:sz w:val="20"/>
-          <w:szCs w:val="20"/>
-        </w:rPr>
-        <w:t>groupId</w:t>
-      </w:r>
-      <w:proofErr w:type="spellEnd"/>
-      <w:r>
-        <w:rPr>
-          <w:rFonts w:ascii="Consolas" w:eastAsia="Times New Roman" w:hAnsi="Consolas" w:cs="Consolas"/>
-          <w:color w:val="333333"/>
-          <w:sz w:val="20"/>
-          <w:szCs w:val="20"/>
-        </w:rPr>
-        <w:t>&gt;</w:t>
+        <w:t>&lt;groupId&gt;org.springframework.boot&lt;/groupId&gt;</w:t>
       </w:r>
       <w:r>
         <w:rPr>
@@ -1606,47 +1506,7 @@
           <w:sz w:val="20"/>
           <w:szCs w:val="20"/>
         </w:rPr>
-        <w:t>&lt;</w:t>
-      </w:r>
-      <w:proofErr w:type="spellStart"/>
-      <w:r>
-        <w:rPr>
-          <w:rFonts w:ascii="Consolas" w:eastAsia="Times New Roman" w:hAnsi="Consolas" w:cs="Consolas"/>
-          <w:color w:val="333333"/>
-          <w:sz w:val="20"/>
-          <w:szCs w:val="20"/>
-        </w:rPr>
-        <w:t>artifactId</w:t>
-      </w:r>
-      <w:proofErr w:type="spellEnd"/>
-      <w:r>
-        <w:rPr>
-          <w:rFonts w:ascii="Consolas" w:eastAsia="Times New Roman" w:hAnsi="Consolas" w:cs="Consolas"/>
-          <w:color w:val="333333"/>
-          <w:sz w:val="20"/>
-          <w:szCs w:val="20"/>
-        </w:rPr>
-        <w:t>&gt;spring-boot-starter-parent&lt;/</w:t>
-      </w:r>
-      <w:proofErr w:type="spellStart"/>
-      <w:r>
-        <w:rPr>
-          <w:rFonts w:ascii="Consolas" w:eastAsia="Times New Roman" w:hAnsi="Consolas" w:cs="Consolas"/>
-          <w:color w:val="333333"/>
-          <w:sz w:val="20"/>
-          <w:szCs w:val="20"/>
-        </w:rPr>
-        <w:t>artifactId</w:t>
-      </w:r>
-      <w:proofErr w:type="spellEnd"/>
-      <w:r>
-        <w:rPr>
-          <w:rFonts w:ascii="Consolas" w:eastAsia="Times New Roman" w:hAnsi="Consolas" w:cs="Consolas"/>
-          <w:color w:val="333333"/>
-          <w:sz w:val="20"/>
-          <w:szCs w:val="20"/>
-        </w:rPr>
-        <w:t>&gt;</w:t>
+        <w:t>&lt;artifactId&gt;spring-boot-starter-parent&lt;/artifactId&gt;</w:t>
       </w:r>
       <w:r>
         <w:rPr>
@@ -1764,27 +1624,7 @@
           <w:sz w:val="20"/>
           <w:szCs w:val="20"/>
         </w:rPr>
-        <w:t>&lt;</w:t>
-      </w:r>
-      <w:proofErr w:type="gramStart"/>
-      <w:r>
-        <w:rPr>
-          <w:rFonts w:ascii="Consolas" w:eastAsia="Times New Roman" w:hAnsi="Consolas" w:cs="Consolas"/>
-          <w:color w:val="333333"/>
-          <w:sz w:val="20"/>
-          <w:szCs w:val="20"/>
-        </w:rPr>
-        <w:t>dependency</w:t>
-      </w:r>
-      <w:proofErr w:type="gramEnd"/>
-      <w:r>
-        <w:rPr>
-          <w:rFonts w:ascii="Consolas" w:eastAsia="Times New Roman" w:hAnsi="Consolas" w:cs="Consolas"/>
-          <w:color w:val="333333"/>
-          <w:sz w:val="20"/>
-          <w:szCs w:val="20"/>
-        </w:rPr>
-        <w:t>&gt;</w:t>
+        <w:t>&lt;dependency&gt;</w:t>
       </w:r>
       <w:r>
         <w:rPr>
@@ -1802,67 +1642,7 @@
           <w:sz w:val="20"/>
           <w:szCs w:val="20"/>
         </w:rPr>
-        <w:t>&lt;</w:t>
-      </w:r>
-      <w:proofErr w:type="spellStart"/>
-      <w:r>
-        <w:rPr>
-          <w:rFonts w:ascii="Consolas" w:eastAsia="Times New Roman" w:hAnsi="Consolas" w:cs="Consolas"/>
-          <w:color w:val="333333"/>
-          <w:sz w:val="20"/>
-          <w:szCs w:val="20"/>
-        </w:rPr>
-        <w:t>groupId</w:t>
-      </w:r>
-      <w:proofErr w:type="spellEnd"/>
-      <w:r>
-        <w:rPr>
-          <w:rFonts w:ascii="Consolas" w:eastAsia="Times New Roman" w:hAnsi="Consolas" w:cs="Consolas"/>
-          <w:color w:val="333333"/>
-          <w:sz w:val="20"/>
-          <w:szCs w:val="20"/>
-        </w:rPr>
-        <w:t>&gt;</w:t>
-      </w:r>
-      <w:proofErr w:type="spellStart"/>
-      <w:r>
-        <w:rPr>
-          <w:rFonts w:ascii="Consolas" w:eastAsia="Times New Roman" w:hAnsi="Consolas" w:cs="Consolas"/>
-          <w:color w:val="333333"/>
-          <w:sz w:val="20"/>
-          <w:szCs w:val="20"/>
-        </w:rPr>
-        <w:t>org.springframework.boot</w:t>
-      </w:r>
-      <w:proofErr w:type="spellEnd"/>
-      <w:r>
-        <w:rPr>
-          <w:rFonts w:ascii="Consolas" w:eastAsia="Times New Roman" w:hAnsi="Consolas" w:cs="Consolas"/>
-          <w:color w:val="333333"/>
-          <w:sz w:val="20"/>
-          <w:szCs w:val="20"/>
-        </w:rPr>
-        <w:t>&lt;/</w:t>
-      </w:r>
-      <w:proofErr w:type="spellStart"/>
-      <w:r>
-        <w:rPr>
-          <w:rFonts w:ascii="Consolas" w:eastAsia="Times New Roman" w:hAnsi="Consolas" w:cs="Consolas"/>
-          <w:color w:val="333333"/>
-          <w:sz w:val="20"/>
-          <w:szCs w:val="20"/>
-        </w:rPr>
-        <w:t>groupId</w:t>
-      </w:r>
-      <w:proofErr w:type="spellEnd"/>
-      <w:r>
-        <w:rPr>
-          <w:rFonts w:ascii="Consolas" w:eastAsia="Times New Roman" w:hAnsi="Consolas" w:cs="Consolas"/>
-          <w:color w:val="333333"/>
-          <w:sz w:val="20"/>
-          <w:szCs w:val="20"/>
-        </w:rPr>
-        <w:t>&gt;</w:t>
+        <w:t>&lt;groupId&gt;org.springframework.boot&lt;/groupId&gt;</w:t>
       </w:r>
       <w:r>
         <w:rPr>
@@ -1880,47 +1660,7 @@
           <w:sz w:val="20"/>
           <w:szCs w:val="20"/>
         </w:rPr>
-        <w:t>&lt;</w:t>
-      </w:r>
-      <w:proofErr w:type="spellStart"/>
-      <w:r>
-        <w:rPr>
-          <w:rFonts w:ascii="Consolas" w:eastAsia="Times New Roman" w:hAnsi="Consolas" w:cs="Consolas"/>
-          <w:color w:val="333333"/>
-          <w:sz w:val="20"/>
-          <w:szCs w:val="20"/>
-        </w:rPr>
-        <w:t>artifactId</w:t>
-      </w:r>
-      <w:proofErr w:type="spellEnd"/>
-      <w:r>
-        <w:rPr>
-          <w:rFonts w:ascii="Consolas" w:eastAsia="Times New Roman" w:hAnsi="Consolas" w:cs="Consolas"/>
-          <w:color w:val="333333"/>
-          <w:sz w:val="20"/>
-          <w:szCs w:val="20"/>
-        </w:rPr>
-        <w:t>&gt;spring-boot-starter-web&lt;/</w:t>
-      </w:r>
-      <w:proofErr w:type="spellStart"/>
-      <w:r>
-        <w:rPr>
-          <w:rFonts w:ascii="Consolas" w:eastAsia="Times New Roman" w:hAnsi="Consolas" w:cs="Consolas"/>
-          <w:color w:val="333333"/>
-          <w:sz w:val="20"/>
-          <w:szCs w:val="20"/>
-        </w:rPr>
-        <w:t>artifactId</w:t>
-      </w:r>
-      <w:proofErr w:type="spellEnd"/>
-      <w:r>
-        <w:rPr>
-          <w:rFonts w:ascii="Consolas" w:eastAsia="Times New Roman" w:hAnsi="Consolas" w:cs="Consolas"/>
-          <w:color w:val="333333"/>
-          <w:sz w:val="20"/>
-          <w:szCs w:val="20"/>
-        </w:rPr>
-        <w:t>&gt;</w:t>
+        <w:t>&lt;artifactId&gt;spring-boot-starter-web&lt;/artifactId&gt;</w:t>
       </w:r>
       <w:r>
         <w:rPr>
@@ -1983,9 +1723,29 @@
           <w:szCs w:val="24"/>
         </w:rPr>
         <w:lastRenderedPageBreak/>
-        <w:t>@</w:t>
-      </w:r>
-      <w:proofErr w:type="spellStart"/>
+        <w:t>@SpringBootApplication</w:t>
+      </w:r>
+      <w:r>
+        <w:rPr>
+          <w:rFonts w:ascii="Helvetica" w:eastAsia="Times New Roman" w:hAnsi="Helvetica" w:cs="Helvetica"/>
+          <w:color w:val="333333"/>
+          <w:sz w:val="24"/>
+          <w:szCs w:val="24"/>
+        </w:rPr>
+        <w:t> -&gt; This annotation scans the project for spring components and autowires the most of the spring libraries by enabling auto configuration.</w:t>
+      </w:r>
+    </w:p>
+    <w:p>
+      <w:pPr>
+        <w:shd w:val="clear" w:color="auto" w:fill="FFFFFF"/>
+        <w:spacing w:after="240" w:line="384" w:lineRule="atLeast"/>
+        <w:rPr>
+          <w:rFonts w:ascii="Helvetica" w:eastAsia="Times New Roman" w:hAnsi="Helvetica" w:cs="Helvetica"/>
+          <w:color w:val="333333"/>
+          <w:sz w:val="24"/>
+          <w:szCs w:val="24"/>
+        </w:rPr>
+      </w:pPr>
       <w:r>
         <w:rPr>
           <w:rFonts w:ascii="Helvetica" w:eastAsia="Times New Roman" w:hAnsi="Helvetica" w:cs="Helvetica"/>
@@ -1995,9 +1755,8 @@
           <w:sz w:val="24"/>
           <w:szCs w:val="24"/>
         </w:rPr>
-        <w:t>SpringBootApplication</w:t>
-      </w:r>
-      <w:proofErr w:type="spellEnd"/>
+        <w:t>SpringApplication.run(App.class, args)</w:t>
+      </w:r>
       <w:r>
         <w:rPr>
           <w:rFonts w:ascii="Helvetica" w:eastAsia="Times New Roman" w:hAnsi="Helvetica" w:cs="Helvetica"/>
@@ -2005,19 +1764,29 @@
           <w:sz w:val="24"/>
           <w:szCs w:val="24"/>
         </w:rPr>
-        <w:t xml:space="preserve"> -&gt; This annotation scans the project for spring components and </w:t>
-      </w:r>
-      <w:proofErr w:type="spellStart"/>
-      <w:r>
+        <w:t> -&gt; This line actually fires up the Spring Boot application as the main method here run as a pure Java application.</w:t>
+      </w:r>
+    </w:p>
+    <w:p>
+      <w:pPr>
+        <w:shd w:val="clear" w:color="auto" w:fill="FFFFFF"/>
+        <w:spacing w:after="0" w:line="384" w:lineRule="atLeast"/>
         <w:rPr>
           <w:rFonts w:ascii="Helvetica" w:eastAsia="Times New Roman" w:hAnsi="Helvetica" w:cs="Helvetica"/>
           <w:color w:val="333333"/>
           <w:sz w:val="24"/>
           <w:szCs w:val="24"/>
         </w:rPr>
-        <w:t>autowires</w:t>
-      </w:r>
-      <w:proofErr w:type="spellEnd"/>
+      </w:pPr>
+      <w:r>
+        <w:rPr>
+          <w:rFonts w:ascii="Consolas" w:eastAsia="Times New Roman" w:hAnsi="Consolas" w:cs="Consolas"/>
+          <w:color w:val="333333"/>
+          <w:sz w:val="20"/>
+          <w:szCs w:val="20"/>
+        </w:rPr>
+        <w:t>@SpringBootApplication</w:t>
+      </w:r>
       <w:r>
         <w:rPr>
           <w:rFonts w:ascii="Helvetica" w:eastAsia="Times New Roman" w:hAnsi="Helvetica" w:cs="Helvetica"/>
@@ -2025,115 +1794,80 @@
           <w:sz w:val="24"/>
           <w:szCs w:val="24"/>
         </w:rPr>
-        <w:t xml:space="preserve"> the most of the spring libraries by enabling auto configuration.</w:t>
-      </w:r>
-    </w:p>
-    <w:p>
-      <w:pPr>
-        <w:shd w:val="clear" w:color="auto" w:fill="FFFFFF"/>
-        <w:spacing w:after="240" w:line="384" w:lineRule="atLeast"/>
+        <w:br/>
+      </w:r>
+      <w:r>
+        <w:rPr>
+          <w:rFonts w:ascii="Consolas" w:eastAsia="Times New Roman" w:hAnsi="Consolas" w:cs="Consolas"/>
+          <w:color w:val="333333"/>
+          <w:sz w:val="20"/>
+          <w:szCs w:val="20"/>
+        </w:rPr>
+        <w:t>public class App</w:t>
+      </w:r>
+      <w:r>
         <w:rPr>
           <w:rFonts w:ascii="Helvetica" w:eastAsia="Times New Roman" w:hAnsi="Helvetica" w:cs="Helvetica"/>
           <w:color w:val="333333"/>
           <w:sz w:val="24"/>
           <w:szCs w:val="24"/>
         </w:rPr>
-      </w:pPr>
-      <w:proofErr w:type="spellStart"/>
-      <w:proofErr w:type="gramStart"/>
+        <w:br/>
+      </w:r>
+      <w:r>
+        <w:rPr>
+          <w:rFonts w:ascii="Consolas" w:eastAsia="Times New Roman" w:hAnsi="Consolas" w:cs="Consolas"/>
+          <w:color w:val="333333"/>
+          <w:sz w:val="20"/>
+          <w:szCs w:val="20"/>
+        </w:rPr>
+        <w:t>{</w:t>
+      </w:r>
       <w:r>
         <w:rPr>
           <w:rFonts w:ascii="Helvetica" w:eastAsia="Times New Roman" w:hAnsi="Helvetica" w:cs="Helvetica"/>
-          <w:b/>
-          <w:bCs/>
           <w:color w:val="333333"/>
           <w:sz w:val="24"/>
           <w:szCs w:val="24"/>
         </w:rPr>
-        <w:t>SpringApplication.run</w:t>
-      </w:r>
-      <w:proofErr w:type="spellEnd"/>
+        <w:br/>
+      </w:r>
+      <w:r>
+        <w:rPr>
+          <w:rFonts w:ascii="Consolas" w:eastAsia="Times New Roman" w:hAnsi="Consolas" w:cs="Consolas"/>
+          <w:color w:val="333333"/>
+          <w:sz w:val="20"/>
+          <w:szCs w:val="20"/>
+        </w:rPr>
+        <w:t>public static void main( String[] args )</w:t>
+      </w:r>
       <w:r>
         <w:rPr>
           <w:rFonts w:ascii="Helvetica" w:eastAsia="Times New Roman" w:hAnsi="Helvetica" w:cs="Helvetica"/>
-          <w:b/>
-          <w:bCs/>
           <w:color w:val="333333"/>
           <w:sz w:val="24"/>
           <w:szCs w:val="24"/>
         </w:rPr>
-        <w:t>(</w:t>
-      </w:r>
-      <w:proofErr w:type="spellStart"/>
-      <w:proofErr w:type="gramEnd"/>
+        <w:br/>
+      </w:r>
+      <w:r>
+        <w:rPr>
+          <w:rFonts w:ascii="Consolas" w:eastAsia="Times New Roman" w:hAnsi="Consolas" w:cs="Consolas"/>
+          <w:color w:val="333333"/>
+          <w:sz w:val="20"/>
+          <w:szCs w:val="20"/>
+        </w:rPr>
+        <w:t>{</w:t>
+      </w:r>
       <w:r>
         <w:rPr>
           <w:rFonts w:ascii="Helvetica" w:eastAsia="Times New Roman" w:hAnsi="Helvetica" w:cs="Helvetica"/>
-          <w:b/>
-          <w:bCs/>
           <w:color w:val="333333"/>
           <w:sz w:val="24"/>
           <w:szCs w:val="24"/>
         </w:rPr>
-        <w:t>App.class</w:t>
-      </w:r>
-      <w:proofErr w:type="spellEnd"/>
-      <w:r>
-        <w:rPr>
-          <w:rFonts w:ascii="Helvetica" w:eastAsia="Times New Roman" w:hAnsi="Helvetica" w:cs="Helvetica"/>
-          <w:b/>
-          <w:bCs/>
-          <w:color w:val="333333"/>
-          <w:sz w:val="24"/>
-          <w:szCs w:val="24"/>
-        </w:rPr>
-        <w:t xml:space="preserve">, </w:t>
-      </w:r>
-      <w:proofErr w:type="spellStart"/>
-      <w:r>
-        <w:rPr>
-          <w:rFonts w:ascii="Helvetica" w:eastAsia="Times New Roman" w:hAnsi="Helvetica" w:cs="Helvetica"/>
-          <w:b/>
-          <w:bCs/>
-          <w:color w:val="333333"/>
-          <w:sz w:val="24"/>
-          <w:szCs w:val="24"/>
-        </w:rPr>
-        <w:t>args</w:t>
-      </w:r>
-      <w:proofErr w:type="spellEnd"/>
-      <w:r>
-        <w:rPr>
-          <w:rFonts w:ascii="Helvetica" w:eastAsia="Times New Roman" w:hAnsi="Helvetica" w:cs="Helvetica"/>
-          <w:b/>
-          <w:bCs/>
-          <w:color w:val="333333"/>
-          <w:sz w:val="24"/>
-          <w:szCs w:val="24"/>
-        </w:rPr>
-        <w:t>)</w:t>
-      </w:r>
-      <w:r>
-        <w:rPr>
-          <w:rFonts w:ascii="Helvetica" w:eastAsia="Times New Roman" w:hAnsi="Helvetica" w:cs="Helvetica"/>
-          <w:color w:val="333333"/>
-          <w:sz w:val="24"/>
-          <w:szCs w:val="24"/>
-        </w:rPr>
-        <w:t> -&gt; This line actually fires up the Spring Boot application as the main method here run as a pure Java application.</w:t>
-      </w:r>
-    </w:p>
-    <w:p>
-      <w:pPr>
-        <w:shd w:val="clear" w:color="auto" w:fill="FFFFFF"/>
-        <w:spacing w:after="0" w:line="384" w:lineRule="atLeast"/>
-        <w:rPr>
-          <w:rFonts w:ascii="Helvetica" w:eastAsia="Times New Roman" w:hAnsi="Helvetica" w:cs="Helvetica"/>
-          <w:color w:val="333333"/>
-          <w:sz w:val="24"/>
-          <w:szCs w:val="24"/>
-        </w:rPr>
-      </w:pPr>
+        <w:br/>
+      </w:r>
       <w:r>
         <w:rPr>
           <w:rFonts w:ascii="Consolas" w:eastAsia="Times New Roman" w:hAnsi="Consolas" w:cs="Consolas"/>
@@ -2141,190 +1875,7 @@
           <w:sz w:val="20"/>
           <w:szCs w:val="20"/>
         </w:rPr>
-        <w:t>@</w:t>
-      </w:r>
-      <w:proofErr w:type="spellStart"/>
-      <w:r>
-        <w:rPr>
-          <w:rFonts w:ascii="Consolas" w:eastAsia="Times New Roman" w:hAnsi="Consolas" w:cs="Consolas"/>
-          <w:color w:val="333333"/>
-          <w:sz w:val="20"/>
-          <w:szCs w:val="20"/>
-        </w:rPr>
-        <w:t>SpringBootApplication</w:t>
-      </w:r>
-      <w:proofErr w:type="spellEnd"/>
-      <w:r>
-        <w:rPr>
-          <w:rFonts w:ascii="Helvetica" w:eastAsia="Times New Roman" w:hAnsi="Helvetica" w:cs="Helvetica"/>
-          <w:color w:val="333333"/>
-          <w:sz w:val="24"/>
-          <w:szCs w:val="24"/>
-        </w:rPr>
-        <w:br/>
-      </w:r>
-      <w:r>
-        <w:rPr>
-          <w:rFonts w:ascii="Consolas" w:eastAsia="Times New Roman" w:hAnsi="Consolas" w:cs="Consolas"/>
-          <w:color w:val="333333"/>
-          <w:sz w:val="20"/>
-          <w:szCs w:val="20"/>
-        </w:rPr>
-        <w:t xml:space="preserve">public class </w:t>
-      </w:r>
-      <w:proofErr w:type="gramStart"/>
-      <w:r>
-        <w:rPr>
-          <w:rFonts w:ascii="Consolas" w:eastAsia="Times New Roman" w:hAnsi="Consolas" w:cs="Consolas"/>
-          <w:color w:val="333333"/>
-          <w:sz w:val="20"/>
-          <w:szCs w:val="20"/>
-        </w:rPr>
-        <w:t>App</w:t>
-      </w:r>
-      <w:proofErr w:type="gramEnd"/>
-      <w:r>
-        <w:rPr>
-          <w:rFonts w:ascii="Helvetica" w:eastAsia="Times New Roman" w:hAnsi="Helvetica" w:cs="Helvetica"/>
-          <w:color w:val="333333"/>
-          <w:sz w:val="24"/>
-          <w:szCs w:val="24"/>
-        </w:rPr>
-        <w:br/>
-      </w:r>
-      <w:r>
-        <w:rPr>
-          <w:rFonts w:ascii="Consolas" w:eastAsia="Times New Roman" w:hAnsi="Consolas" w:cs="Consolas"/>
-          <w:color w:val="333333"/>
-          <w:sz w:val="20"/>
-          <w:szCs w:val="20"/>
-        </w:rPr>
-        <w:t>{</w:t>
-      </w:r>
-      <w:r>
-        <w:rPr>
-          <w:rFonts w:ascii="Helvetica" w:eastAsia="Times New Roman" w:hAnsi="Helvetica" w:cs="Helvetica"/>
-          <w:color w:val="333333"/>
-          <w:sz w:val="24"/>
-          <w:szCs w:val="24"/>
-        </w:rPr>
-        <w:br/>
-      </w:r>
-      <w:r>
-        <w:rPr>
-          <w:rFonts w:ascii="Consolas" w:eastAsia="Times New Roman" w:hAnsi="Consolas" w:cs="Consolas"/>
-          <w:color w:val="333333"/>
-          <w:sz w:val="20"/>
-          <w:szCs w:val="20"/>
-        </w:rPr>
-        <w:t xml:space="preserve">public static void main( String[] </w:t>
-      </w:r>
-      <w:proofErr w:type="spellStart"/>
-      <w:r>
-        <w:rPr>
-          <w:rFonts w:ascii="Consolas" w:eastAsia="Times New Roman" w:hAnsi="Consolas" w:cs="Consolas"/>
-          <w:color w:val="333333"/>
-          <w:sz w:val="20"/>
-          <w:szCs w:val="20"/>
-        </w:rPr>
-        <w:t>args</w:t>
-      </w:r>
-      <w:proofErr w:type="spellEnd"/>
-      <w:r>
-        <w:rPr>
-          <w:rFonts w:ascii="Consolas" w:eastAsia="Times New Roman" w:hAnsi="Consolas" w:cs="Consolas"/>
-          <w:color w:val="333333"/>
-          <w:sz w:val="20"/>
-          <w:szCs w:val="20"/>
-        </w:rPr>
-        <w:t xml:space="preserve"> )</w:t>
-      </w:r>
-      <w:r>
-        <w:rPr>
-          <w:rFonts w:ascii="Helvetica" w:eastAsia="Times New Roman" w:hAnsi="Helvetica" w:cs="Helvetica"/>
-          <w:color w:val="333333"/>
-          <w:sz w:val="24"/>
-          <w:szCs w:val="24"/>
-        </w:rPr>
-        <w:br/>
-      </w:r>
-      <w:r>
-        <w:rPr>
-          <w:rFonts w:ascii="Consolas" w:eastAsia="Times New Roman" w:hAnsi="Consolas" w:cs="Consolas"/>
-          <w:color w:val="333333"/>
-          <w:sz w:val="20"/>
-          <w:szCs w:val="20"/>
-        </w:rPr>
-        <w:t>{</w:t>
-      </w:r>
-      <w:r>
-        <w:rPr>
-          <w:rFonts w:ascii="Helvetica" w:eastAsia="Times New Roman" w:hAnsi="Helvetica" w:cs="Helvetica"/>
-          <w:color w:val="333333"/>
-          <w:sz w:val="24"/>
-          <w:szCs w:val="24"/>
-        </w:rPr>
-        <w:br/>
-      </w:r>
-      <w:proofErr w:type="spellStart"/>
-      <w:r>
-        <w:rPr>
-          <w:rFonts w:ascii="Consolas" w:eastAsia="Times New Roman" w:hAnsi="Consolas" w:cs="Consolas"/>
-          <w:color w:val="333333"/>
-          <w:sz w:val="20"/>
-          <w:szCs w:val="20"/>
-        </w:rPr>
-        <w:t>SpringApplication.run</w:t>
-      </w:r>
-      <w:proofErr w:type="spellEnd"/>
-      <w:r>
-        <w:rPr>
-          <w:rFonts w:ascii="Consolas" w:eastAsia="Times New Roman" w:hAnsi="Consolas" w:cs="Consolas"/>
-          <w:color w:val="333333"/>
-          <w:sz w:val="20"/>
-          <w:szCs w:val="20"/>
-        </w:rPr>
-        <w:t>(</w:t>
-      </w:r>
-      <w:proofErr w:type="spellStart"/>
-      <w:r>
-        <w:rPr>
-          <w:rFonts w:ascii="Consolas" w:eastAsia="Times New Roman" w:hAnsi="Consolas" w:cs="Consolas"/>
-          <w:color w:val="333333"/>
-          <w:sz w:val="20"/>
-          <w:szCs w:val="20"/>
-        </w:rPr>
-        <w:t>App.class</w:t>
-      </w:r>
-      <w:proofErr w:type="spellEnd"/>
-      <w:r>
-        <w:rPr>
-          <w:rFonts w:ascii="Consolas" w:eastAsia="Times New Roman" w:hAnsi="Consolas" w:cs="Consolas"/>
-          <w:color w:val="333333"/>
-          <w:sz w:val="20"/>
-          <w:szCs w:val="20"/>
-        </w:rPr>
-        <w:t xml:space="preserve">, </w:t>
-      </w:r>
-      <w:proofErr w:type="spellStart"/>
-      <w:r>
-        <w:rPr>
-          <w:rFonts w:ascii="Consolas" w:eastAsia="Times New Roman" w:hAnsi="Consolas" w:cs="Consolas"/>
-          <w:color w:val="333333"/>
-          <w:sz w:val="20"/>
-          <w:szCs w:val="20"/>
-        </w:rPr>
-        <w:t>args</w:t>
-      </w:r>
-      <w:proofErr w:type="spellEnd"/>
-      <w:r>
-        <w:rPr>
-          <w:rFonts w:ascii="Consolas" w:eastAsia="Times New Roman" w:hAnsi="Consolas" w:cs="Consolas"/>
-          <w:color w:val="333333"/>
-          <w:sz w:val="20"/>
-          <w:szCs w:val="20"/>
-        </w:rPr>
-        <w:t>);</w:t>
+        <w:t>SpringApplication.run(App.class, args);</w:t>
       </w:r>
       <w:r>
         <w:rPr>
@@ -2433,17 +1984,7 @@
           <w:sz w:val="24"/>
           <w:szCs w:val="24"/>
         </w:rPr>
-        <w:t xml:space="preserve">Go to the below link and then you can configure the starter based on the </w:t>
-      </w:r>
-      <w:proofErr w:type="spellStart"/>
-      <w:r>
-        <w:rPr>
-          <w:rFonts w:ascii="Helvetica" w:eastAsia="Times New Roman" w:hAnsi="Helvetica" w:cs="Helvetica"/>
-          <w:color w:val="333333"/>
-          <w:sz w:val="24"/>
-          <w:szCs w:val="24"/>
-        </w:rPr>
-        <w:t>requirements.</w:t>
+        <w:t>Go to the below link and then you can configure the starter based on the requirements.</w:t>
       </w:r>
       <w:hyperlink r:id="rId5" w:history="1">
         <w:r>
@@ -2454,18 +1995,7 @@
             <w:szCs w:val="24"/>
             <w:u w:val="single"/>
           </w:rPr>
-          <w:t>http</w:t>
-        </w:r>
-        <w:proofErr w:type="spellEnd"/>
-        <w:r>
-          <w:rPr>
-            <w:rFonts w:ascii="Helvetica" w:eastAsia="Times New Roman" w:hAnsi="Helvetica" w:cs="Helvetica"/>
-            <w:color w:val="4078C0"/>
-            <w:sz w:val="24"/>
-            <w:szCs w:val="24"/>
-            <w:u w:val="single"/>
-          </w:rPr>
-          <w:t>://start.spring.io/</w:t>
+          <w:t>http://start.spring.io/</w:t>
         </w:r>
       </w:hyperlink>
     </w:p>
@@ -2538,22 +2068,9 @@
           <w:sz w:val="36"/>
           <w:szCs w:val="36"/>
         </w:rPr>
-        <w:t xml:space="preserve">How does Spring Boot </w:t>
-      </w:r>
-      <w:proofErr w:type="gramStart"/>
-      <w:r>
-        <w:rPr>
-          <w:rFonts w:ascii="Helvetica" w:eastAsia="Times New Roman" w:hAnsi="Helvetica" w:cs="Helvetica"/>
-          <w:b/>
-          <w:bCs/>
-          <w:color w:val="333333"/>
-          <w:sz w:val="36"/>
-          <w:szCs w:val="36"/>
-        </w:rPr>
-        <w:t>work ?</w:t>
+        <w:t>How does Spring Boot work ?</w:t>
       </w:r>
       <w:bookmarkEnd w:id="4"/>
-      <w:proofErr w:type="gramEnd"/>
     </w:p>
     <w:p>
       <w:pPr>
@@ -2712,27 +2229,7 @@
           <w:sz w:val="24"/>
           <w:szCs w:val="24"/>
         </w:rPr>
-        <w:t xml:space="preserve"> Public static void </w:t>
-      </w:r>
-      <w:proofErr w:type="gramStart"/>
-      <w:r>
-        <w:rPr>
-          <w:rFonts w:ascii="Helvetica" w:eastAsia="Times New Roman" w:hAnsi="Helvetica" w:cs="Helvetica"/>
-          <w:color w:val="333333"/>
-          <w:sz w:val="24"/>
-          <w:szCs w:val="24"/>
-        </w:rPr>
-        <w:t>main(</w:t>
-      </w:r>
-      <w:proofErr w:type="gramEnd"/>
-      <w:r>
-        <w:rPr>
-          <w:rFonts w:ascii="Helvetica" w:eastAsia="Times New Roman" w:hAnsi="Helvetica" w:cs="Helvetica"/>
-          <w:color w:val="333333"/>
-          <w:sz w:val="24"/>
-          <w:szCs w:val="24"/>
-        </w:rPr>
-        <w:t>)</w:t>
+        <w:t> Public static void main()</w:t>
       </w:r>
       <w:r>
         <w:rPr>
@@ -2774,9 +2271,8 @@
           <w:sz w:val="24"/>
           <w:szCs w:val="24"/>
         </w:rPr>
-        <w:t>@</w:t>
-      </w:r>
-      <w:proofErr w:type="spellStart"/>
+        <w:t>@SpringBootApplication Annotation:</w:t>
+      </w:r>
       <w:r>
         <w:rPr>
           <w:rFonts w:ascii="Helvetica" w:eastAsia="Times New Roman" w:hAnsi="Helvetica" w:cs="Helvetica"/>
@@ -2784,9 +2280,9 @@
           <w:sz w:val="24"/>
           <w:szCs w:val="24"/>
         </w:rPr>
-        <w:t>SpringBootApplication</w:t>
-      </w:r>
-      <w:proofErr w:type="spellEnd"/>
+        <w:br/>
+        <w:t>A convenience annotation that wraps commonly used annotations with Spring boot.</w:t>
+      </w:r>
       <w:r>
         <w:rPr>
           <w:rFonts w:ascii="Helvetica" w:eastAsia="Times New Roman" w:hAnsi="Helvetica" w:cs="Helvetica"/>
@@ -2794,91 +2290,20 @@
           <w:sz w:val="24"/>
           <w:szCs w:val="24"/>
         </w:rPr>
-        <w:t xml:space="preserve"> Annotation</w:t>
-      </w:r>
-      <w:proofErr w:type="gramStart"/>
-      <w:r>
+        <w:t>It sets up the spring mvc features for us.</w:t>
+      </w:r>
+    </w:p>
+    <w:p>
+      <w:pPr>
+        <w:shd w:val="clear" w:color="auto" w:fill="FFFFFF"/>
+        <w:spacing w:after="240" w:line="384" w:lineRule="atLeast"/>
         <w:rPr>
           <w:rFonts w:ascii="Helvetica" w:eastAsia="Times New Roman" w:hAnsi="Helvetica" w:cs="Helvetica"/>
           <w:color w:val="333333"/>
           <w:sz w:val="24"/>
           <w:szCs w:val="24"/>
         </w:rPr>
-        <w:t>:</w:t>
-      </w:r>
-      <w:proofErr w:type="gramEnd"/>
-      <w:r>
-        <w:rPr>
-          <w:rFonts w:ascii="Helvetica" w:eastAsia="Times New Roman" w:hAnsi="Helvetica" w:cs="Helvetica"/>
-          <w:color w:val="333333"/>
-          <w:sz w:val="24"/>
-          <w:szCs w:val="24"/>
-        </w:rPr>
-        <w:br/>
-        <w:t xml:space="preserve">A convenience annotation that wraps commonly used annotations with Spring </w:t>
-      </w:r>
-      <w:proofErr w:type="spellStart"/>
-      <w:r>
-        <w:rPr>
-          <w:rFonts w:ascii="Helvetica" w:eastAsia="Times New Roman" w:hAnsi="Helvetica" w:cs="Helvetica"/>
-          <w:color w:val="333333"/>
-          <w:sz w:val="24"/>
-          <w:szCs w:val="24"/>
-        </w:rPr>
-        <w:t>boot.</w:t>
-      </w:r>
-      <w:r>
-        <w:rPr>
-          <w:rFonts w:ascii="Helvetica" w:eastAsia="Times New Roman" w:hAnsi="Helvetica" w:cs="Helvetica"/>
-          <w:color w:val="333333"/>
-          <w:sz w:val="24"/>
-          <w:szCs w:val="24"/>
-        </w:rPr>
-        <w:t>It</w:t>
-      </w:r>
-      <w:proofErr w:type="spellEnd"/>
-      <w:r>
-        <w:rPr>
-          <w:rFonts w:ascii="Helvetica" w:eastAsia="Times New Roman" w:hAnsi="Helvetica" w:cs="Helvetica"/>
-          <w:color w:val="333333"/>
-          <w:sz w:val="24"/>
-          <w:szCs w:val="24"/>
-        </w:rPr>
-        <w:t xml:space="preserve"> sets up the spring </w:t>
-      </w:r>
-      <w:proofErr w:type="spellStart"/>
-      <w:r>
-        <w:rPr>
-          <w:rFonts w:ascii="Helvetica" w:eastAsia="Times New Roman" w:hAnsi="Helvetica" w:cs="Helvetica"/>
-          <w:color w:val="333333"/>
-          <w:sz w:val="24"/>
-          <w:szCs w:val="24"/>
-        </w:rPr>
-        <w:t>mvc</w:t>
-      </w:r>
-      <w:proofErr w:type="spellEnd"/>
-      <w:r>
-        <w:rPr>
-          <w:rFonts w:ascii="Helvetica" w:eastAsia="Times New Roman" w:hAnsi="Helvetica" w:cs="Helvetica"/>
-          <w:color w:val="333333"/>
-          <w:sz w:val="24"/>
-          <w:szCs w:val="24"/>
-        </w:rPr>
-        <w:t xml:space="preserve"> features for us.</w:t>
-      </w:r>
-    </w:p>
-    <w:p>
-      <w:pPr>
-        <w:shd w:val="clear" w:color="auto" w:fill="FFFFFF"/>
-        <w:spacing w:after="240" w:line="384" w:lineRule="atLeast"/>
-        <w:rPr>
-          <w:rFonts w:ascii="Helvetica" w:eastAsia="Times New Roman" w:hAnsi="Helvetica" w:cs="Helvetica"/>
-          <w:color w:val="333333"/>
-          <w:sz w:val="24"/>
-          <w:szCs w:val="24"/>
-        </w:rPr>
-      </w:pPr>
-      <w:proofErr w:type="gramStart"/>
+      </w:pPr>
       <w:r>
         <w:rPr>
           <w:rFonts w:ascii="Helvetica" w:eastAsia="Times New Roman" w:hAnsi="Helvetica" w:cs="Helvetica"/>
@@ -2890,7 +2315,6 @@
         </w:rPr>
         <w:t>3)</w:t>
       </w:r>
-      <w:proofErr w:type="spellStart"/>
       <w:r>
         <w:rPr>
           <w:rFonts w:ascii="Helvetica" w:eastAsia="Times New Roman" w:hAnsi="Helvetica" w:cs="Helvetica"/>
@@ -2898,10 +2322,8 @@
           <w:sz w:val="24"/>
           <w:szCs w:val="24"/>
         </w:rPr>
-        <w:t>SpringBootApplication</w:t>
-      </w:r>
-      <w:proofErr w:type="spellEnd"/>
-      <w:proofErr w:type="gramEnd"/>
+        <w:t xml:space="preserve">SpringBootApplication annotation has the following annotation behind the scenes. </w:t>
+      </w:r>
       <w:r>
         <w:rPr>
           <w:rFonts w:ascii="Helvetica" w:eastAsia="Times New Roman" w:hAnsi="Helvetica" w:cs="Helvetica"/>
@@ -2909,7 +2331,7 @@
           <w:sz w:val="24"/>
           <w:szCs w:val="24"/>
         </w:rPr>
-        <w:t xml:space="preserve"> annotation has the following annotation behind the scenes. </w:t>
+        <w:t>@Configuration - it acts as a Spring XML configuration. Instead of using Xmls to define the configuration here we are using Java to define the configurations.</w:t>
       </w:r>
       <w:r>
         <w:rPr>
@@ -2918,9 +2340,9 @@
           <w:sz w:val="24"/>
           <w:szCs w:val="24"/>
         </w:rPr>
-        <w:t xml:space="preserve">@Configuration - it acts as a Spring XML configuration. Instead of using </w:t>
-      </w:r>
-      <w:proofErr w:type="spellStart"/>
+        <w:br/>
+        <w:t>@EnableAutoConfiguration - This is a Spring boot specific annotation.Based on the type of project it autowires all the dependencies. If it is a web(spring mvc - spring-boot-starter-web) then it autowires all the web related spring libraries.</w:t>
+      </w:r>
       <w:r>
         <w:rPr>
           <w:rFonts w:ascii="Helvetica" w:eastAsia="Times New Roman" w:hAnsi="Helvetica" w:cs="Helvetica"/>
@@ -2928,233 +2350,21 @@
           <w:sz w:val="24"/>
           <w:szCs w:val="24"/>
         </w:rPr>
-        <w:t>Xmls</w:t>
-      </w:r>
-      <w:proofErr w:type="spellEnd"/>
-      <w:r>
+        <w:br/>
+        <w:t>@ComponentScan - It scans for the classes that are annotated with @controllers, @Services etc,.</w:t>
+      </w:r>
+    </w:p>
+    <w:p>
+      <w:pPr>
+        <w:shd w:val="clear" w:color="auto" w:fill="FFFFFF"/>
+        <w:spacing w:after="240" w:line="384" w:lineRule="atLeast"/>
         <w:rPr>
           <w:rFonts w:ascii="Helvetica" w:eastAsia="Times New Roman" w:hAnsi="Helvetica" w:cs="Helvetica"/>
           <w:color w:val="333333"/>
           <w:sz w:val="24"/>
           <w:szCs w:val="24"/>
         </w:rPr>
-        <w:t xml:space="preserve"> to define the configuration here we are using Java to define the configurations.</w:t>
-      </w:r>
-      <w:r>
-        <w:rPr>
-          <w:rFonts w:ascii="Helvetica" w:eastAsia="Times New Roman" w:hAnsi="Helvetica" w:cs="Helvetica"/>
-          <w:color w:val="333333"/>
-          <w:sz w:val="24"/>
-          <w:szCs w:val="24"/>
-        </w:rPr>
-        <w:br/>
-        <w:t>@</w:t>
-      </w:r>
-      <w:proofErr w:type="spellStart"/>
-      <w:r>
-        <w:rPr>
-          <w:rFonts w:ascii="Helvetica" w:eastAsia="Times New Roman" w:hAnsi="Helvetica" w:cs="Helvetica"/>
-          <w:color w:val="333333"/>
-          <w:sz w:val="24"/>
-          <w:szCs w:val="24"/>
-        </w:rPr>
-        <w:t>EnableAutoConfiguration</w:t>
-      </w:r>
-      <w:proofErr w:type="spellEnd"/>
-      <w:r>
-        <w:rPr>
-          <w:rFonts w:ascii="Helvetica" w:eastAsia="Times New Roman" w:hAnsi="Helvetica" w:cs="Helvetica"/>
-          <w:color w:val="333333"/>
-          <w:sz w:val="24"/>
-          <w:szCs w:val="24"/>
-        </w:rPr>
-        <w:t xml:space="preserve"> - This is a </w:t>
-      </w:r>
-      <w:proofErr w:type="gramStart"/>
-      <w:r>
-        <w:rPr>
-          <w:rFonts w:ascii="Helvetica" w:eastAsia="Times New Roman" w:hAnsi="Helvetica" w:cs="Helvetica"/>
-          <w:color w:val="333333"/>
-          <w:sz w:val="24"/>
-          <w:szCs w:val="24"/>
-        </w:rPr>
-        <w:t>Spring</w:t>
-      </w:r>
-      <w:proofErr w:type="gramEnd"/>
-      <w:r>
-        <w:rPr>
-          <w:rFonts w:ascii="Helvetica" w:eastAsia="Times New Roman" w:hAnsi="Helvetica" w:cs="Helvetica"/>
-          <w:color w:val="333333"/>
-          <w:sz w:val="24"/>
-          <w:szCs w:val="24"/>
-        </w:rPr>
-        <w:t xml:space="preserve"> boot specific </w:t>
-      </w:r>
-      <w:proofErr w:type="spellStart"/>
-      <w:r>
-        <w:rPr>
-          <w:rFonts w:ascii="Helvetica" w:eastAsia="Times New Roman" w:hAnsi="Helvetica" w:cs="Helvetica"/>
-          <w:color w:val="333333"/>
-          <w:sz w:val="24"/>
-          <w:szCs w:val="24"/>
-        </w:rPr>
-        <w:t>annotation.Based</w:t>
-      </w:r>
-      <w:proofErr w:type="spellEnd"/>
-      <w:r>
-        <w:rPr>
-          <w:rFonts w:ascii="Helvetica" w:eastAsia="Times New Roman" w:hAnsi="Helvetica" w:cs="Helvetica"/>
-          <w:color w:val="333333"/>
-          <w:sz w:val="24"/>
-          <w:szCs w:val="24"/>
-        </w:rPr>
-        <w:t xml:space="preserve"> on the type of project it </w:t>
-      </w:r>
-      <w:proofErr w:type="spellStart"/>
-      <w:r>
-        <w:rPr>
-          <w:rFonts w:ascii="Helvetica" w:eastAsia="Times New Roman" w:hAnsi="Helvetica" w:cs="Helvetica"/>
-          <w:color w:val="333333"/>
-          <w:sz w:val="24"/>
-          <w:szCs w:val="24"/>
-        </w:rPr>
-        <w:t>autowires</w:t>
-      </w:r>
-      <w:proofErr w:type="spellEnd"/>
-      <w:r>
-        <w:rPr>
-          <w:rFonts w:ascii="Helvetica" w:eastAsia="Times New Roman" w:hAnsi="Helvetica" w:cs="Helvetica"/>
-          <w:color w:val="333333"/>
-          <w:sz w:val="24"/>
-          <w:szCs w:val="24"/>
-        </w:rPr>
-        <w:t xml:space="preserve"> all the dependencies. If it is a </w:t>
-      </w:r>
-      <w:proofErr w:type="gramStart"/>
-      <w:r>
-        <w:rPr>
-          <w:rFonts w:ascii="Helvetica" w:eastAsia="Times New Roman" w:hAnsi="Helvetica" w:cs="Helvetica"/>
-          <w:color w:val="333333"/>
-          <w:sz w:val="24"/>
-          <w:szCs w:val="24"/>
-        </w:rPr>
-        <w:t>web(</w:t>
-      </w:r>
-      <w:proofErr w:type="gramEnd"/>
-      <w:r>
-        <w:rPr>
-          <w:rFonts w:ascii="Helvetica" w:eastAsia="Times New Roman" w:hAnsi="Helvetica" w:cs="Helvetica"/>
-          <w:color w:val="333333"/>
-          <w:sz w:val="24"/>
-          <w:szCs w:val="24"/>
-        </w:rPr>
-        <w:t xml:space="preserve">spring </w:t>
-      </w:r>
-      <w:proofErr w:type="spellStart"/>
-      <w:r>
-        <w:rPr>
-          <w:rFonts w:ascii="Helvetica" w:eastAsia="Times New Roman" w:hAnsi="Helvetica" w:cs="Helvetica"/>
-          <w:color w:val="333333"/>
-          <w:sz w:val="24"/>
-          <w:szCs w:val="24"/>
-        </w:rPr>
-        <w:t>mvc</w:t>
-      </w:r>
-      <w:proofErr w:type="spellEnd"/>
-      <w:r>
-        <w:rPr>
-          <w:rFonts w:ascii="Helvetica" w:eastAsia="Times New Roman" w:hAnsi="Helvetica" w:cs="Helvetica"/>
-          <w:color w:val="333333"/>
-          <w:sz w:val="24"/>
-          <w:szCs w:val="24"/>
-        </w:rPr>
-        <w:t xml:space="preserve"> - spring-boot-starter-web) then it </w:t>
-      </w:r>
-      <w:proofErr w:type="spellStart"/>
-      <w:r>
-        <w:rPr>
-          <w:rFonts w:ascii="Helvetica" w:eastAsia="Times New Roman" w:hAnsi="Helvetica" w:cs="Helvetica"/>
-          <w:color w:val="333333"/>
-          <w:sz w:val="24"/>
-          <w:szCs w:val="24"/>
-        </w:rPr>
-        <w:t>autowires</w:t>
-      </w:r>
-      <w:proofErr w:type="spellEnd"/>
-      <w:r>
-        <w:rPr>
-          <w:rFonts w:ascii="Helvetica" w:eastAsia="Times New Roman" w:hAnsi="Helvetica" w:cs="Helvetica"/>
-          <w:color w:val="333333"/>
-          <w:sz w:val="24"/>
-          <w:szCs w:val="24"/>
-        </w:rPr>
-        <w:t xml:space="preserve"> all the web related spring libraries.</w:t>
-      </w:r>
-      <w:r>
-        <w:rPr>
-          <w:rFonts w:ascii="Helvetica" w:eastAsia="Times New Roman" w:hAnsi="Helvetica" w:cs="Helvetica"/>
-          <w:color w:val="333333"/>
-          <w:sz w:val="24"/>
-          <w:szCs w:val="24"/>
-        </w:rPr>
-        <w:br/>
-        <w:t>@</w:t>
-      </w:r>
-      <w:proofErr w:type="spellStart"/>
-      <w:r>
-        <w:rPr>
-          <w:rFonts w:ascii="Helvetica" w:eastAsia="Times New Roman" w:hAnsi="Helvetica" w:cs="Helvetica"/>
-          <w:color w:val="333333"/>
-          <w:sz w:val="24"/>
-          <w:szCs w:val="24"/>
-        </w:rPr>
-        <w:t>ComponentScan</w:t>
-      </w:r>
-      <w:proofErr w:type="spellEnd"/>
-      <w:r>
-        <w:rPr>
-          <w:rFonts w:ascii="Helvetica" w:eastAsia="Times New Roman" w:hAnsi="Helvetica" w:cs="Helvetica"/>
-          <w:color w:val="333333"/>
-          <w:sz w:val="24"/>
-          <w:szCs w:val="24"/>
-        </w:rPr>
-        <w:t xml:space="preserve"> - It scans for the classes that are annotated with @controllers, @Services </w:t>
-      </w:r>
-      <w:proofErr w:type="spellStart"/>
-      <w:r>
-        <w:rPr>
-          <w:rFonts w:ascii="Helvetica" w:eastAsia="Times New Roman" w:hAnsi="Helvetica" w:cs="Helvetica"/>
-          <w:color w:val="333333"/>
-          <w:sz w:val="24"/>
-          <w:szCs w:val="24"/>
-        </w:rPr>
-        <w:t>etc</w:t>
-      </w:r>
-      <w:proofErr w:type="spellEnd"/>
-      <w:proofErr w:type="gramStart"/>
-      <w:r>
-        <w:rPr>
-          <w:rFonts w:ascii="Helvetica" w:eastAsia="Times New Roman" w:hAnsi="Helvetica" w:cs="Helvetica"/>
-          <w:color w:val="333333"/>
-          <w:sz w:val="24"/>
-          <w:szCs w:val="24"/>
-        </w:rPr>
-        <w:t>,.</w:t>
-      </w:r>
-      <w:proofErr w:type="gramEnd"/>
-    </w:p>
-    <w:p>
-      <w:pPr>
-        <w:shd w:val="clear" w:color="auto" w:fill="FFFFFF"/>
-        <w:spacing w:after="240" w:line="384" w:lineRule="atLeast"/>
-        <w:rPr>
-          <w:rFonts w:ascii="Helvetica" w:eastAsia="Times New Roman" w:hAnsi="Helvetica" w:cs="Helvetica"/>
-          <w:color w:val="333333"/>
-          <w:sz w:val="24"/>
-          <w:szCs w:val="24"/>
-        </w:rPr>
-      </w:pPr>
-      <w:proofErr w:type="gramStart"/>
+      </w:pPr>
       <w:r>
         <w:rPr>
           <w:rFonts w:ascii="Helvetica" w:eastAsia="Times New Roman" w:hAnsi="Helvetica" w:cs="Helvetica"/>
@@ -3166,7 +2376,6 @@
         </w:rPr>
         <w:t>4)</w:t>
       </w:r>
-      <w:proofErr w:type="spellStart"/>
       <w:r>
         <w:rPr>
           <w:rFonts w:ascii="Helvetica" w:eastAsia="Times New Roman" w:hAnsi="Helvetica" w:cs="Helvetica"/>
@@ -3174,18 +2383,7 @@
           <w:sz w:val="24"/>
           <w:szCs w:val="24"/>
         </w:rPr>
-        <w:t>SpringApplication.run</w:t>
-      </w:r>
-      <w:proofErr w:type="spellEnd"/>
-      <w:proofErr w:type="gramEnd"/>
-      <w:r>
-        <w:rPr>
-          <w:rFonts w:ascii="Helvetica" w:eastAsia="Times New Roman" w:hAnsi="Helvetica" w:cs="Helvetica"/>
-          <w:color w:val="333333"/>
-          <w:sz w:val="24"/>
-          <w:szCs w:val="24"/>
-        </w:rPr>
-        <w:t>: Starts Spring, Creates spring context,</w:t>
+        <w:t>SpringApplication.run: Starts Spring, Creates spring context,</w:t>
       </w:r>
       <w:r>
         <w:rPr>
@@ -3242,31 +2440,7 @@
           <w:sz w:val="36"/>
           <w:szCs w:val="36"/>
         </w:rPr>
-        <w:t xml:space="preserve">Why Move to </w:t>
-      </w:r>
-      <w:proofErr w:type="spellStart"/>
-      <w:r>
-        <w:rPr>
-          <w:rFonts w:ascii="Helvetica" w:eastAsia="Times New Roman" w:hAnsi="Helvetica" w:cs="Helvetica"/>
-          <w:b/>
-          <w:bCs/>
-          <w:color w:val="333333"/>
-          <w:sz w:val="36"/>
-          <w:szCs w:val="36"/>
-        </w:rPr>
-        <w:t>Containerless</w:t>
-      </w:r>
-      <w:proofErr w:type="spellEnd"/>
-      <w:r>
-        <w:rPr>
-          <w:rFonts w:ascii="Helvetica" w:eastAsia="Times New Roman" w:hAnsi="Helvetica" w:cs="Helvetica"/>
-          <w:b/>
-          <w:bCs/>
-          <w:color w:val="333333"/>
-          <w:sz w:val="36"/>
-          <w:szCs w:val="36"/>
-        </w:rPr>
-        <w:t xml:space="preserve"> Deployments?</w:t>
+        <w:t>Why Move to Containerless Deployments?</w:t>
       </w:r>
       <w:bookmarkEnd w:id="5"/>
     </w:p>
@@ -3318,13 +2492,8 @@
         <w:pStyle w:val="Heading2"/>
       </w:pPr>
       <w:bookmarkStart w:id="6" w:name="_Toc456240324"/>
-      <w:proofErr w:type="spellStart"/>
-      <w:r>
-        <w:t>RestFul</w:t>
-      </w:r>
-      <w:proofErr w:type="spellEnd"/>
-      <w:r>
-        <w:t xml:space="preserve"> Web App:</w:t>
+      <w:r>
+        <w:t>RestFul Web App:</w:t>
       </w:r>
       <w:bookmarkEnd w:id="6"/>
     </w:p>
@@ -3372,15 +2541,7 @@
     </w:p>
     <w:p>
       <w:r>
-        <w:t xml:space="preserve">Below is the location in which </w:t>
-      </w:r>
-      <w:proofErr w:type="spellStart"/>
-      <w:r>
-        <w:t>github</w:t>
-      </w:r>
-      <w:proofErr w:type="spellEnd"/>
-      <w:r>
-        <w:t xml:space="preserve"> looks for the files by default.</w:t>
+        <w:t>Below is the location in which github looks for the files by default.</w:t>
       </w:r>
     </w:p>
     <w:p/>
@@ -3449,31 +2610,7 @@
     </w:p>
     <w:p>
       <w:r>
-        <w:t xml:space="preserve">Sets up </w:t>
-      </w:r>
-      <w:proofErr w:type="spellStart"/>
-      <w:r>
-        <w:t>HttpMessageConverter</w:t>
-      </w:r>
-      <w:proofErr w:type="spellEnd"/>
-      <w:r>
-        <w:t xml:space="preserve"> -&gt; Jackson Mapper </w:t>
-      </w:r>
-      <w:proofErr w:type="gramStart"/>
-      <w:r>
-        <w:t>( Converting</w:t>
-      </w:r>
-      <w:proofErr w:type="gramEnd"/>
-      <w:r>
-        <w:t xml:space="preserve"> </w:t>
-      </w:r>
-      <w:proofErr w:type="spellStart"/>
-      <w:r>
-        <w:t>Json</w:t>
-      </w:r>
-      <w:proofErr w:type="spellEnd"/>
-      <w:r>
-        <w:t xml:space="preserve"> to Java Object and vice versa).</w:t>
+        <w:t>Sets up HttpMessageConverter -&gt; Jackson Mapper ( Converting Json to Java Object and vice versa).</w:t>
       </w:r>
     </w:p>
     <w:p>
@@ -3640,37 +2777,17 @@
     <w:p>
       <w:r>
         <w:lastRenderedPageBreak/>
-        <w:t xml:space="preserve">Place the </w:t>
-      </w:r>
-      <w:proofErr w:type="spellStart"/>
-      <w:r>
-        <w:t>application.properties</w:t>
-      </w:r>
-      <w:proofErr w:type="spellEnd"/>
-      <w:r>
-        <w:t xml:space="preserve"> in the class path. Place it in the resources package.</w:t>
-      </w:r>
-    </w:p>
-    <w:p>
-      <w:r>
-        <w:t xml:space="preserve">Passing the environment as a </w:t>
-      </w:r>
-      <w:proofErr w:type="spellStart"/>
-      <w:r>
-        <w:t>Vm</w:t>
-      </w:r>
-      <w:proofErr w:type="spellEnd"/>
-      <w:r>
-        <w:t xml:space="preserve"> argument</w:t>
-      </w:r>
-    </w:p>
-    <w:p>
-      <w:r>
-        <w:t>-</w:t>
-      </w:r>
-      <w:proofErr w:type="spellStart"/>
-      <w:r>
-        <w:t>Dspring.</w:t>
+        <w:t>Place the application.properties in the class path. Place it in the resources package.</w:t>
+      </w:r>
+    </w:p>
+    <w:p>
+      <w:r>
+        <w:t>Passing the environment as a Vm argument</w:t>
+      </w:r>
+    </w:p>
+    <w:p>
+      <w:r>
+        <w:t>-Dspring.</w:t>
       </w:r>
       <w:r>
         <w:t>profile</w:t>
@@ -3679,11 +2796,7 @@
         <w:t>s</w:t>
       </w:r>
       <w:r>
-        <w:t>.active</w:t>
-      </w:r>
-      <w:proofErr w:type="spellEnd"/>
-      <w:r>
-        <w:t>=test</w:t>
+        <w:t>.active=test</w:t>
       </w:r>
     </w:p>
     <w:p/>
@@ -3793,15 +2906,7 @@
     </w:p>
     <w:p>
       <w:r>
-        <w:t xml:space="preserve">By providing the below values in the </w:t>
-      </w:r>
-      <w:proofErr w:type="spellStart"/>
-      <w:r>
-        <w:t>application.properties</w:t>
-      </w:r>
-      <w:proofErr w:type="spellEnd"/>
-      <w:r>
-        <w:t xml:space="preserve"> file.</w:t>
+        <w:t>By providing the below values in the application.properties file.</w:t>
       </w:r>
     </w:p>
     <w:p>
@@ -3909,16 +3014,8 @@
         <w:rPr>
           <w:b/>
         </w:rPr>
-        <w:t>tomcat-</w:t>
-      </w:r>
-      <w:proofErr w:type="spellStart"/>
-      <w:r>
-        <w:rPr>
-          <w:b/>
-        </w:rPr>
-        <w:t>jdbc</w:t>
-      </w:r>
-      <w:proofErr w:type="spellEnd"/>
+        <w:t>tomcat-jdbc</w:t>
+      </w:r>
       <w:r>
         <w:t xml:space="preserve"> by default.</w:t>
       </w:r>
@@ -3969,14 +3066,12 @@
       <w:r>
         <w:t xml:space="preserve">Below configuration </w:t>
       </w:r>
-      <w:proofErr w:type="spellStart"/>
       <w:r>
         <w:rPr>
           <w:b/>
         </w:rPr>
         <w:t>application.properties</w:t>
       </w:r>
-      <w:proofErr w:type="spellEnd"/>
       <w:r>
         <w:rPr>
           <w:b/>
@@ -3991,22 +3086,9 @@
       </w:r>
     </w:p>
     <w:p>
-      <w:proofErr w:type="gramStart"/>
       <w:r>
         <w:lastRenderedPageBreak/>
-        <w:t>jdbc:</w:t>
-      </w:r>
-      <w:proofErr w:type="gramEnd"/>
-      <w:r>
-        <w:t>h2:file:~/</w:t>
-      </w:r>
-      <w:proofErr w:type="spellStart"/>
-      <w:r>
-        <w:t>dasboot</w:t>
-      </w:r>
-      <w:proofErr w:type="spellEnd"/>
-      <w:r>
-        <w:t xml:space="preserve"> -&gt; This is to store the data base in a file. H2 data base is an in memory database. In order to store the data base across multiple sessions/restarts we are storing the database in a file.</w:t>
+        <w:t>jdbc:h2:file:~/dasboot -&gt; This is to store the data base in a file. H2 data base is an in memory database. In order to store the data base across multiple sessions/restarts we are storing the database in a file.</w:t>
       </w:r>
     </w:p>
     <w:p>
@@ -4039,7 +3121,6 @@
         </w:rPr>
         <w:t>jdbc:h2:file:~/</w:t>
       </w:r>
-      <w:proofErr w:type="spellStart"/>
       <w:r>
         <w:rPr>
           <w:rFonts w:ascii="Consolas" w:hAnsi="Consolas" w:cs="Consolas"/>
@@ -4050,7 +3131,6 @@
         </w:rPr>
         <w:t>dasboot</w:t>
       </w:r>
-      <w:proofErr w:type="spellEnd"/>
     </w:p>
     <w:p>
       <w:pPr>
@@ -4064,28 +3144,15 @@
           <w:szCs w:val="20"/>
         </w:rPr>
       </w:pPr>
-      <w:proofErr w:type="spellStart"/>
-      <w:r>
-        <w:rPr>
-          <w:rFonts w:ascii="Consolas" w:hAnsi="Consolas" w:cs="Consolas"/>
-          <w:color w:val="000000"/>
-          <w:sz w:val="20"/>
-          <w:szCs w:val="20"/>
-        </w:rPr>
-        <w:t>spring.datasource.username</w:t>
-      </w:r>
-      <w:proofErr w:type="spellEnd"/>
-      <w:r>
-        <w:rPr>
-          <w:rFonts w:ascii="Consolas" w:hAnsi="Consolas" w:cs="Consolas"/>
-          <w:color w:val="000000"/>
-          <w:sz w:val="20"/>
-          <w:szCs w:val="20"/>
-        </w:rPr>
-        <w:t>=</w:t>
-      </w:r>
-      <w:proofErr w:type="spellStart"/>
-      <w:proofErr w:type="gramStart"/>
+      <w:r>
+        <w:rPr>
+          <w:rFonts w:ascii="Consolas" w:hAnsi="Consolas" w:cs="Consolas"/>
+          <w:color w:val="000000"/>
+          <w:sz w:val="20"/>
+          <w:szCs w:val="20"/>
+        </w:rPr>
+        <w:t>spring.datasource.username=</w:t>
+      </w:r>
       <w:r>
         <w:rPr>
           <w:rFonts w:ascii="Consolas" w:hAnsi="Consolas" w:cs="Consolas"/>
@@ -4096,8 +3163,6 @@
         </w:rPr>
         <w:t>sa</w:t>
       </w:r>
-      <w:proofErr w:type="spellEnd"/>
-      <w:proofErr w:type="gramEnd"/>
     </w:p>
     <w:p>
       <w:pPr>
@@ -4111,25 +3176,14 @@
           <w:szCs w:val="20"/>
         </w:rPr>
       </w:pPr>
-      <w:proofErr w:type="spellStart"/>
-      <w:r>
-        <w:rPr>
-          <w:rFonts w:ascii="Consolas" w:hAnsi="Consolas" w:cs="Consolas"/>
-          <w:color w:val="000000"/>
-          <w:sz w:val="20"/>
-          <w:szCs w:val="20"/>
-        </w:rPr>
-        <w:t>spring.datasource.password</w:t>
-      </w:r>
-      <w:proofErr w:type="spellEnd"/>
-      <w:r>
-        <w:rPr>
-          <w:rFonts w:ascii="Consolas" w:hAnsi="Consolas" w:cs="Consolas"/>
-          <w:color w:val="000000"/>
-          <w:sz w:val="20"/>
-          <w:szCs w:val="20"/>
-        </w:rPr>
-        <w:t>=</w:t>
+      <w:r>
+        <w:rPr>
+          <w:rFonts w:ascii="Consolas" w:hAnsi="Consolas" w:cs="Consolas"/>
+          <w:color w:val="000000"/>
+          <w:sz w:val="20"/>
+          <w:szCs w:val="20"/>
+        </w:rPr>
+        <w:t>spring.datasource.password=</w:t>
       </w:r>
     </w:p>
     <w:p>
@@ -4141,28 +3195,15 @@
           <w:szCs w:val="20"/>
         </w:rPr>
       </w:pPr>
-      <w:proofErr w:type="spellStart"/>
-      <w:proofErr w:type="gramStart"/>
-      <w:r>
-        <w:rPr>
-          <w:rFonts w:ascii="Consolas" w:hAnsi="Consolas" w:cs="Consolas"/>
-          <w:color w:val="000000"/>
-          <w:sz w:val="20"/>
-          <w:szCs w:val="20"/>
-        </w:rPr>
-        <w:t>spring.datasource.driver</w:t>
-      </w:r>
-      <w:proofErr w:type="spellEnd"/>
-      <w:r>
-        <w:rPr>
-          <w:rFonts w:ascii="Consolas" w:hAnsi="Consolas" w:cs="Consolas"/>
-          <w:color w:val="000000"/>
-          <w:sz w:val="20"/>
-          <w:szCs w:val="20"/>
-        </w:rPr>
-        <w:t>-class-name=</w:t>
-      </w:r>
-      <w:proofErr w:type="gramEnd"/>
+      <w:r>
+        <w:rPr>
+          <w:rFonts w:ascii="Consolas" w:hAnsi="Consolas" w:cs="Consolas"/>
+          <w:color w:val="000000"/>
+          <w:sz w:val="20"/>
+          <w:szCs w:val="20"/>
+        </w:rPr>
+        <w:t>spring.datasource.driver-class-name=</w:t>
+      </w:r>
       <w:r>
         <w:rPr>
           <w:rFonts w:ascii="Consolas" w:hAnsi="Consolas" w:cs="Consolas"/>
@@ -4181,16 +3222,8 @@
         <w:rPr>
           <w:b/>
         </w:rPr>
-        <w:t xml:space="preserve">JDBC </w:t>
-      </w:r>
-      <w:proofErr w:type="spellStart"/>
-      <w:r>
-        <w:rPr>
-          <w:b/>
-        </w:rPr>
-        <w:t>Url</w:t>
-      </w:r>
-      <w:proofErr w:type="spellEnd"/>
+        <w:t>JDBC Url</w:t>
+      </w:r>
       <w:r>
         <w:t xml:space="preserve"> field change the below value from default.</w:t>
       </w:r>
@@ -4248,33 +3281,14 @@
       </w:r>
     </w:p>
     <w:p>
-      <w:proofErr w:type="gramStart"/>
-      <w:r>
-        <w:t>Below  details</w:t>
-      </w:r>
-      <w:proofErr w:type="gramEnd"/>
-      <w:r>
-        <w:t xml:space="preserve"> are needed for the data base pooling configuration in the </w:t>
+      <w:r>
+        <w:t xml:space="preserve">Below  details are needed for the data base pooling configuration in the </w:t>
       </w:r>
       <w:r>
         <w:rPr>
           <w:b/>
         </w:rPr>
-        <w:t>“</w:t>
-      </w:r>
-      <w:proofErr w:type="spellStart"/>
-      <w:r>
-        <w:rPr>
-          <w:b/>
-        </w:rPr>
-        <w:t>application.properties</w:t>
-      </w:r>
-      <w:proofErr w:type="spellEnd"/>
-      <w:r>
-        <w:rPr>
-          <w:b/>
-        </w:rPr>
-        <w:t>”</w:t>
+        <w:t>“application.properties”</w:t>
       </w:r>
       <w:r>
         <w:t>.</w:t>
@@ -4314,36 +3328,14 @@
           <w:szCs w:val="20"/>
         </w:rPr>
       </w:pPr>
-      <w:proofErr w:type="spellStart"/>
-      <w:proofErr w:type="gramStart"/>
-      <w:r>
-        <w:rPr>
-          <w:rFonts w:ascii="Consolas" w:hAnsi="Consolas" w:cs="Consolas"/>
-          <w:color w:val="000000"/>
-          <w:sz w:val="20"/>
-          <w:szCs w:val="20"/>
-        </w:rPr>
-        <w:t>spring.datasource.max</w:t>
-      </w:r>
-      <w:proofErr w:type="spellEnd"/>
-      <w:r>
-        <w:rPr>
-          <w:rFonts w:ascii="Consolas" w:hAnsi="Consolas" w:cs="Consolas"/>
-          <w:color w:val="000000"/>
-          <w:sz w:val="20"/>
-          <w:szCs w:val="20"/>
-        </w:rPr>
-        <w:t>-active</w:t>
-      </w:r>
-      <w:proofErr w:type="gramEnd"/>
-      <w:r>
-        <w:rPr>
-          <w:rFonts w:ascii="Consolas" w:hAnsi="Consolas" w:cs="Consolas"/>
-          <w:color w:val="000000"/>
-          <w:sz w:val="20"/>
-          <w:szCs w:val="20"/>
-        </w:rPr>
-        <w:t xml:space="preserve">= </w:t>
+      <w:r>
+        <w:rPr>
+          <w:rFonts w:ascii="Consolas" w:hAnsi="Consolas" w:cs="Consolas"/>
+          <w:color w:val="000000"/>
+          <w:sz w:val="20"/>
+          <w:szCs w:val="20"/>
+        </w:rPr>
+        <w:t xml:space="preserve">spring.datasource.max-active= </w:t>
       </w:r>
       <w:r>
         <w:rPr>
@@ -4367,36 +3359,14 @@
           <w:szCs w:val="20"/>
         </w:rPr>
       </w:pPr>
-      <w:proofErr w:type="spellStart"/>
-      <w:proofErr w:type="gramStart"/>
-      <w:r>
-        <w:rPr>
-          <w:rFonts w:ascii="Consolas" w:hAnsi="Consolas" w:cs="Consolas"/>
-          <w:color w:val="000000"/>
-          <w:sz w:val="20"/>
-          <w:szCs w:val="20"/>
-        </w:rPr>
-        <w:t>spring.datasource.max</w:t>
-      </w:r>
-      <w:proofErr w:type="spellEnd"/>
-      <w:r>
-        <w:rPr>
-          <w:rFonts w:ascii="Consolas" w:hAnsi="Consolas" w:cs="Consolas"/>
-          <w:color w:val="000000"/>
-          <w:sz w:val="20"/>
-          <w:szCs w:val="20"/>
-        </w:rPr>
-        <w:t>-idle</w:t>
-      </w:r>
-      <w:proofErr w:type="gramEnd"/>
-      <w:r>
-        <w:rPr>
-          <w:rFonts w:ascii="Consolas" w:hAnsi="Consolas" w:cs="Consolas"/>
-          <w:color w:val="000000"/>
-          <w:sz w:val="20"/>
-          <w:szCs w:val="20"/>
-        </w:rPr>
-        <w:t xml:space="preserve">= </w:t>
+      <w:r>
+        <w:rPr>
+          <w:rFonts w:ascii="Consolas" w:hAnsi="Consolas" w:cs="Consolas"/>
+          <w:color w:val="000000"/>
+          <w:sz w:val="20"/>
+          <w:szCs w:val="20"/>
+        </w:rPr>
+        <w:t xml:space="preserve">spring.datasource.max-idle= </w:t>
       </w:r>
       <w:r>
         <w:rPr>
@@ -4420,36 +3390,14 @@
           <w:szCs w:val="20"/>
         </w:rPr>
       </w:pPr>
-      <w:proofErr w:type="spellStart"/>
-      <w:proofErr w:type="gramStart"/>
-      <w:r>
-        <w:rPr>
-          <w:rFonts w:ascii="Consolas" w:hAnsi="Consolas" w:cs="Consolas"/>
-          <w:color w:val="000000"/>
-          <w:sz w:val="20"/>
-          <w:szCs w:val="20"/>
-        </w:rPr>
-        <w:t>spring.datasource.max</w:t>
-      </w:r>
-      <w:proofErr w:type="spellEnd"/>
-      <w:r>
-        <w:rPr>
-          <w:rFonts w:ascii="Consolas" w:hAnsi="Consolas" w:cs="Consolas"/>
-          <w:color w:val="000000"/>
-          <w:sz w:val="20"/>
-          <w:szCs w:val="20"/>
-        </w:rPr>
-        <w:t>-wait</w:t>
-      </w:r>
-      <w:proofErr w:type="gramEnd"/>
-      <w:r>
-        <w:rPr>
-          <w:rFonts w:ascii="Consolas" w:hAnsi="Consolas" w:cs="Consolas"/>
-          <w:color w:val="000000"/>
-          <w:sz w:val="20"/>
-          <w:szCs w:val="20"/>
-        </w:rPr>
-        <w:t xml:space="preserve">= </w:t>
+      <w:r>
+        <w:rPr>
+          <w:rFonts w:ascii="Consolas" w:hAnsi="Consolas" w:cs="Consolas"/>
+          <w:color w:val="000000"/>
+          <w:sz w:val="20"/>
+          <w:szCs w:val="20"/>
+        </w:rPr>
+        <w:t xml:space="preserve">spring.datasource.max-wait= </w:t>
       </w:r>
       <w:r>
         <w:rPr>
@@ -4473,67 +3421,14 @@
           <w:szCs w:val="20"/>
         </w:rPr>
       </w:pPr>
-      <w:proofErr w:type="spellStart"/>
-      <w:proofErr w:type="gramStart"/>
-      <w:r>
-        <w:rPr>
-          <w:rFonts w:ascii="Consolas" w:hAnsi="Consolas" w:cs="Consolas"/>
-          <w:color w:val="000000"/>
-          <w:sz w:val="20"/>
-          <w:szCs w:val="20"/>
-        </w:rPr>
-        <w:t>spring.datasource.min</w:t>
-      </w:r>
-      <w:proofErr w:type="spellEnd"/>
-      <w:r>
-        <w:rPr>
-          <w:rFonts w:ascii="Consolas" w:hAnsi="Consolas" w:cs="Consolas"/>
-          <w:color w:val="000000"/>
-          <w:sz w:val="20"/>
-          <w:szCs w:val="20"/>
-        </w:rPr>
-        <w:t>-</w:t>
-      </w:r>
-      <w:proofErr w:type="spellStart"/>
-      <w:r>
-        <w:rPr>
-          <w:rFonts w:ascii="Consolas" w:hAnsi="Consolas" w:cs="Consolas"/>
-          <w:color w:val="000000"/>
-          <w:sz w:val="20"/>
-          <w:szCs w:val="20"/>
-        </w:rPr>
-        <w:t>evictable</w:t>
-      </w:r>
-      <w:proofErr w:type="spellEnd"/>
-      <w:r>
-        <w:rPr>
-          <w:rFonts w:ascii="Consolas" w:hAnsi="Consolas" w:cs="Consolas"/>
-          <w:color w:val="000000"/>
-          <w:sz w:val="20"/>
-          <w:szCs w:val="20"/>
-        </w:rPr>
-        <w:t>-idle-time-</w:t>
-      </w:r>
-      <w:proofErr w:type="spellStart"/>
-      <w:r>
-        <w:rPr>
-          <w:rFonts w:ascii="Consolas" w:hAnsi="Consolas" w:cs="Consolas"/>
-          <w:color w:val="000000"/>
-          <w:sz w:val="20"/>
-          <w:szCs w:val="20"/>
-        </w:rPr>
-        <w:t>millis</w:t>
-      </w:r>
-      <w:proofErr w:type="spellEnd"/>
-      <w:proofErr w:type="gramEnd"/>
-      <w:r>
-        <w:rPr>
-          <w:rFonts w:ascii="Consolas" w:hAnsi="Consolas" w:cs="Consolas"/>
-          <w:color w:val="000000"/>
-          <w:sz w:val="20"/>
-          <w:szCs w:val="20"/>
-        </w:rPr>
-        <w:t xml:space="preserve">= </w:t>
+      <w:r>
+        <w:rPr>
+          <w:rFonts w:ascii="Consolas" w:hAnsi="Consolas" w:cs="Consolas"/>
+          <w:color w:val="000000"/>
+          <w:sz w:val="20"/>
+          <w:szCs w:val="20"/>
+        </w:rPr>
+        <w:t xml:space="preserve">spring.datasource.min-evictable-idle-time-millis= </w:t>
       </w:r>
       <w:r>
         <w:rPr>
@@ -4557,28 +3452,15 @@
           <w:szCs w:val="20"/>
         </w:rPr>
       </w:pPr>
-      <w:proofErr w:type="spellStart"/>
-      <w:proofErr w:type="gramStart"/>
-      <w:r>
-        <w:rPr>
-          <w:rFonts w:ascii="Consolas" w:hAnsi="Consolas" w:cs="Consolas"/>
-          <w:color w:val="000000"/>
-          <w:sz w:val="20"/>
-          <w:szCs w:val="20"/>
-        </w:rPr>
-        <w:t>spring.datasource.min</w:t>
-      </w:r>
-      <w:proofErr w:type="spellEnd"/>
-      <w:r>
-        <w:rPr>
-          <w:rFonts w:ascii="Consolas" w:hAnsi="Consolas" w:cs="Consolas"/>
-          <w:color w:val="000000"/>
-          <w:sz w:val="20"/>
-          <w:szCs w:val="20"/>
-        </w:rPr>
-        <w:t>-idle=</w:t>
-      </w:r>
-      <w:proofErr w:type="gramEnd"/>
+      <w:r>
+        <w:rPr>
+          <w:rFonts w:ascii="Consolas" w:hAnsi="Consolas" w:cs="Consolas"/>
+          <w:color w:val="000000"/>
+          <w:sz w:val="20"/>
+          <w:szCs w:val="20"/>
+        </w:rPr>
+        <w:t>spring.datasource.min-idle=</w:t>
+      </w:r>
       <w:r>
         <w:rPr>
           <w:rFonts w:ascii="Consolas" w:hAnsi="Consolas" w:cs="Consolas"/>
@@ -4598,47 +3480,14 @@
           <w:szCs w:val="20"/>
         </w:rPr>
       </w:pPr>
-      <w:proofErr w:type="spellStart"/>
-      <w:proofErr w:type="gramStart"/>
-      <w:r>
-        <w:rPr>
-          <w:rFonts w:ascii="Consolas" w:hAnsi="Consolas" w:cs="Consolas"/>
-          <w:color w:val="000000"/>
-          <w:sz w:val="20"/>
-          <w:szCs w:val="20"/>
-        </w:rPr>
-        <w:t>spring.datasource.time</w:t>
-      </w:r>
-      <w:proofErr w:type="spellEnd"/>
-      <w:r>
-        <w:rPr>
-          <w:rFonts w:ascii="Consolas" w:hAnsi="Consolas" w:cs="Consolas"/>
-          <w:color w:val="000000"/>
-          <w:sz w:val="20"/>
-          <w:szCs w:val="20"/>
-        </w:rPr>
-        <w:t>-between-eviction-runs-</w:t>
-      </w:r>
-      <w:proofErr w:type="spellStart"/>
-      <w:r>
-        <w:rPr>
-          <w:rFonts w:ascii="Consolas" w:hAnsi="Consolas" w:cs="Consolas"/>
-          <w:color w:val="000000"/>
-          <w:sz w:val="20"/>
-          <w:szCs w:val="20"/>
-        </w:rPr>
-        <w:t>millis</w:t>
-      </w:r>
-      <w:proofErr w:type="spellEnd"/>
-      <w:proofErr w:type="gramEnd"/>
-      <w:r>
-        <w:rPr>
-          <w:rFonts w:ascii="Consolas" w:hAnsi="Consolas" w:cs="Consolas"/>
-          <w:color w:val="000000"/>
-          <w:sz w:val="20"/>
-          <w:szCs w:val="20"/>
-        </w:rPr>
-        <w:t xml:space="preserve">= </w:t>
+      <w:r>
+        <w:rPr>
+          <w:rFonts w:ascii="Consolas" w:hAnsi="Consolas" w:cs="Consolas"/>
+          <w:color w:val="000000"/>
+          <w:sz w:val="20"/>
+          <w:szCs w:val="20"/>
+        </w:rPr>
+        <w:t xml:space="preserve">spring.datasource.time-between-eviction-runs-millis= </w:t>
       </w:r>
       <w:r>
         <w:rPr>
@@ -4672,28 +3521,12 @@
     </w:p>
     <w:p>
       <w:r>
-        <w:t xml:space="preserve">Flyway will run the script mentioned in the resources path and creates the DB. Since Hibernate is also added as </w:t>
-      </w:r>
-      <w:proofErr w:type="gramStart"/>
-      <w:r>
-        <w:t>an</w:t>
-      </w:r>
-      <w:proofErr w:type="gramEnd"/>
-      <w:r>
-        <w:t xml:space="preserve"> JPA manager and we need to explicitly disable the hibernate to run the script.</w:t>
-      </w:r>
-    </w:p>
-    <w:p>
-      <w:r>
-        <w:t xml:space="preserve">Add the below changes in the </w:t>
-      </w:r>
-      <w:proofErr w:type="spellStart"/>
-      <w:r>
-        <w:t>application.properties</w:t>
-      </w:r>
-      <w:proofErr w:type="spellEnd"/>
-      <w:r>
-        <w:t>.</w:t>
+        <w:t>Flyway will run the script mentioned in the resources path and creates the DB. Since Hibernate is also added as an JPA manager and we need to explicitly disable the hibernate to run the script.</w:t>
+      </w:r>
+    </w:p>
+    <w:p>
+      <w:r>
+        <w:t>Add the below changes in the application.properties.</w:t>
       </w:r>
     </w:p>
     <w:p>
@@ -4708,28 +3541,15 @@
           <w:szCs w:val="20"/>
         </w:rPr>
       </w:pPr>
-      <w:proofErr w:type="spellStart"/>
-      <w:proofErr w:type="gramStart"/>
-      <w:r>
-        <w:rPr>
-          <w:rFonts w:ascii="Consolas" w:hAnsi="Consolas" w:cs="Consolas"/>
-          <w:color w:val="000000"/>
-          <w:sz w:val="20"/>
-          <w:szCs w:val="20"/>
-        </w:rPr>
-        <w:t>flyway.baseline</w:t>
-      </w:r>
-      <w:proofErr w:type="spellEnd"/>
-      <w:r>
-        <w:rPr>
-          <w:rFonts w:ascii="Consolas" w:hAnsi="Consolas" w:cs="Consolas"/>
-          <w:color w:val="000000"/>
-          <w:sz w:val="20"/>
-          <w:szCs w:val="20"/>
-        </w:rPr>
-        <w:t>-on-migrate=</w:t>
-      </w:r>
-      <w:proofErr w:type="gramEnd"/>
+      <w:r>
+        <w:rPr>
+          <w:rFonts w:ascii="Consolas" w:hAnsi="Consolas" w:cs="Consolas"/>
+          <w:color w:val="000000"/>
+          <w:sz w:val="20"/>
+          <w:szCs w:val="20"/>
+        </w:rPr>
+        <w:t>flyway.baseline-on-migrate=</w:t>
+      </w:r>
       <w:r>
         <w:rPr>
           <w:rFonts w:ascii="Consolas" w:hAnsi="Consolas" w:cs="Consolas"/>
@@ -4751,8 +3571,6 @@
         </w:rPr>
       </w:pPr>
       <w:bookmarkStart w:id="14" w:name="_Toc456240332"/>
-      <w:proofErr w:type="spellStart"/>
-      <w:proofErr w:type="gramStart"/>
       <w:r>
         <w:rPr>
           <w:rFonts w:ascii="Consolas" w:hAnsi="Consolas" w:cs="Consolas"/>
@@ -4761,19 +3579,8 @@
           <w:szCs w:val="20"/>
         </w:rPr>
         <w:lastRenderedPageBreak/>
-        <w:t>spring.jpa.hibernate.ddl</w:t>
-      </w:r>
-      <w:proofErr w:type="spellEnd"/>
-      <w:r>
-        <w:rPr>
-          <w:rFonts w:ascii="Consolas" w:hAnsi="Consolas" w:cs="Consolas"/>
-          <w:color w:val="000000"/>
-          <w:sz w:val="20"/>
-          <w:szCs w:val="20"/>
-        </w:rPr>
-        <w:t>-auto=</w:t>
-      </w:r>
-      <w:proofErr w:type="gramEnd"/>
+        <w:t>spring.jpa.hibernate.ddl-auto=</w:t>
+      </w:r>
       <w:r>
         <w:rPr>
           <w:rFonts w:ascii="Consolas" w:hAnsi="Consolas" w:cs="Consolas"/>
@@ -4787,15 +3594,7 @@
     </w:p>
     <w:p>
       <w:r>
-        <w:t xml:space="preserve">Add the below </w:t>
-      </w:r>
-      <w:proofErr w:type="spellStart"/>
-      <w:r>
-        <w:t>pom</w:t>
-      </w:r>
-      <w:proofErr w:type="spellEnd"/>
-      <w:r>
-        <w:t xml:space="preserve"> dependency.</w:t>
+        <w:t>Add the below pom dependency.</w:t>
       </w:r>
     </w:p>
     <w:p>
@@ -4819,7 +3618,6 @@
         </w:rPr>
         <w:t>&lt;</w:t>
       </w:r>
-      <w:proofErr w:type="gramStart"/>
       <w:r>
         <w:rPr>
           <w:rFonts w:ascii="Consolas" w:hAnsi="Consolas" w:cs="Consolas"/>
@@ -4829,7 +3627,6 @@
         </w:rPr>
         <w:t>dependency</w:t>
       </w:r>
-      <w:proofErr w:type="gramEnd"/>
       <w:r>
         <w:rPr>
           <w:rFonts w:ascii="Consolas" w:hAnsi="Consolas" w:cs="Consolas"/>
@@ -4870,8 +3667,6 @@
         </w:rPr>
         <w:t>&lt;</w:t>
       </w:r>
-      <w:proofErr w:type="spellStart"/>
-      <w:proofErr w:type="gramStart"/>
       <w:r>
         <w:rPr>
           <w:rFonts w:ascii="Consolas" w:hAnsi="Consolas" w:cs="Consolas"/>
@@ -4881,7 +3676,6 @@
         </w:rPr>
         <w:t>groupId</w:t>
       </w:r>
-      <w:proofErr w:type="spellEnd"/>
       <w:r>
         <w:rPr>
           <w:rFonts w:ascii="Consolas" w:hAnsi="Consolas" w:cs="Consolas"/>
@@ -4891,8 +3685,6 @@
         </w:rPr>
         <w:t>&gt;</w:t>
       </w:r>
-      <w:proofErr w:type="spellStart"/>
-      <w:proofErr w:type="gramEnd"/>
       <w:r>
         <w:rPr>
           <w:rFonts w:ascii="Consolas" w:hAnsi="Consolas" w:cs="Consolas"/>
@@ -4902,7 +3694,6 @@
         </w:rPr>
         <w:t>org.flywaydb</w:t>
       </w:r>
-      <w:proofErr w:type="spellEnd"/>
       <w:r>
         <w:rPr>
           <w:rFonts w:ascii="Consolas" w:hAnsi="Consolas" w:cs="Consolas"/>
@@ -4912,7 +3703,6 @@
         </w:rPr>
         <w:t>&lt;/</w:t>
       </w:r>
-      <w:proofErr w:type="spellStart"/>
       <w:r>
         <w:rPr>
           <w:rFonts w:ascii="Consolas" w:hAnsi="Consolas" w:cs="Consolas"/>
@@ -4922,7 +3712,6 @@
         </w:rPr>
         <w:t>groupId</w:t>
       </w:r>
-      <w:proofErr w:type="spellEnd"/>
       <w:r>
         <w:rPr>
           <w:rFonts w:ascii="Consolas" w:hAnsi="Consolas" w:cs="Consolas"/>
@@ -4963,8 +3752,6 @@
         </w:rPr>
         <w:t>&lt;</w:t>
       </w:r>
-      <w:proofErr w:type="spellStart"/>
-      <w:proofErr w:type="gramStart"/>
       <w:r>
         <w:rPr>
           <w:rFonts w:ascii="Consolas" w:hAnsi="Consolas" w:cs="Consolas"/>
@@ -4974,7 +3761,6 @@
         </w:rPr>
         <w:t>artifactId</w:t>
       </w:r>
-      <w:proofErr w:type="spellEnd"/>
       <w:r>
         <w:rPr>
           <w:rFonts w:ascii="Consolas" w:hAnsi="Consolas" w:cs="Consolas"/>
@@ -4984,7 +3770,6 @@
         </w:rPr>
         <w:t>&gt;</w:t>
       </w:r>
-      <w:proofErr w:type="gramEnd"/>
       <w:r>
         <w:rPr>
           <w:rFonts w:ascii="Consolas" w:hAnsi="Consolas" w:cs="Consolas"/>
@@ -5013,7 +3798,6 @@
         </w:rPr>
         <w:t>&lt;/</w:t>
       </w:r>
-      <w:proofErr w:type="spellStart"/>
       <w:r>
         <w:rPr>
           <w:rFonts w:ascii="Consolas" w:hAnsi="Consolas" w:cs="Consolas"/>
@@ -5023,7 +3807,6 @@
         </w:rPr>
         <w:t>artifactId</w:t>
       </w:r>
-      <w:proofErr w:type="spellEnd"/>
       <w:r>
         <w:rPr>
           <w:rFonts w:ascii="Consolas" w:hAnsi="Consolas" w:cs="Consolas"/>
@@ -5086,23 +3869,7 @@
     <w:p/>
     <w:p>
       <w:r>
-        <w:t xml:space="preserve">In the below screenshot you can notice that the </w:t>
-      </w:r>
-      <w:proofErr w:type="spellStart"/>
-      <w:r>
-        <w:t>db.migration</w:t>
-      </w:r>
-      <w:proofErr w:type="spellEnd"/>
-      <w:r>
-        <w:t xml:space="preserve"> has a </w:t>
-      </w:r>
-      <w:proofErr w:type="spellStart"/>
-      <w:r>
-        <w:t>ddl</w:t>
-      </w:r>
-      <w:proofErr w:type="spellEnd"/>
-      <w:r>
-        <w:t xml:space="preserve"> script from which the flyway Db will pick up the Db Script and run the script in the DB server.</w:t>
+        <w:t>In the below screenshot you can notice that the db.migration has a ddl script from which the flyway Db will pick up the Db Script and run the script in the DB server.</w:t>
       </w:r>
     </w:p>
     <w:p>
@@ -5167,21 +3934,8 @@
       </w:r>
     </w:p>
     <w:p>
-      <w:proofErr w:type="spellStart"/>
-      <w:r>
-        <w:t>Schema_version</w:t>
-      </w:r>
-      <w:proofErr w:type="spellEnd"/>
-      <w:r>
-        <w:t xml:space="preserve"> is the </w:t>
-      </w:r>
-      <w:proofErr w:type="gramStart"/>
-      <w:r>
-        <w:t>meta</w:t>
-      </w:r>
-      <w:proofErr w:type="gramEnd"/>
-      <w:r>
-        <w:t xml:space="preserve"> table that gets created by flyway.</w:t>
+      <w:r>
+        <w:t>Schema_version is the meta table that gets created by flyway.</w:t>
       </w:r>
     </w:p>
     <w:p>
@@ -5251,15 +4005,7 @@
       </w:pPr>
       <w:bookmarkStart w:id="15" w:name="_Toc456240333"/>
       <w:r>
-        <w:t xml:space="preserve">URL to </w:t>
-      </w:r>
-      <w:proofErr w:type="gramStart"/>
-      <w:r>
-        <w:t>Launch</w:t>
-      </w:r>
-      <w:proofErr w:type="gramEnd"/>
-      <w:r>
-        <w:t xml:space="preserve"> the application:</w:t>
+        <w:t>URL to Launch the application:</w:t>
       </w:r>
       <w:bookmarkEnd w:id="15"/>
     </w:p>
@@ -5329,13 +4075,8 @@
         <w:pStyle w:val="Heading2"/>
       </w:pPr>
       <w:bookmarkStart w:id="17" w:name="_Toc456240335"/>
-      <w:proofErr w:type="spellStart"/>
-      <w:r>
-        <w:t>DataSource</w:t>
-      </w:r>
-      <w:proofErr w:type="spellEnd"/>
-      <w:r>
-        <w:t xml:space="preserve"> setup:</w:t>
+      <w:r>
+        <w:t>DataSource setup:</w:t>
       </w:r>
       <w:bookmarkEnd w:id="17"/>
     </w:p>
@@ -5563,7 +4304,6 @@
         </w:rPr>
         <w:t>&lt;</w:t>
       </w:r>
-      <w:proofErr w:type="gramStart"/>
       <w:r>
         <w:rPr>
           <w:rFonts w:ascii="Consolas" w:hAnsi="Consolas" w:cs="Consolas"/>
@@ -5573,7 +4313,6 @@
         </w:rPr>
         <w:t>dependency</w:t>
       </w:r>
-      <w:proofErr w:type="gramEnd"/>
       <w:r>
         <w:rPr>
           <w:rFonts w:ascii="Consolas" w:hAnsi="Consolas" w:cs="Consolas"/>
@@ -5624,7 +4363,6 @@
         </w:rPr>
         <w:t>&lt;</w:t>
       </w:r>
-      <w:proofErr w:type="spellStart"/>
       <w:r>
         <w:rPr>
           <w:rFonts w:ascii="Consolas" w:hAnsi="Consolas" w:cs="Consolas"/>
@@ -5634,7 +4372,6 @@
         </w:rPr>
         <w:t>groupId</w:t>
       </w:r>
-      <w:proofErr w:type="spellEnd"/>
       <w:r>
         <w:rPr>
           <w:rFonts w:ascii="Consolas" w:hAnsi="Consolas" w:cs="Consolas"/>
@@ -5644,7 +4381,6 @@
         </w:rPr>
         <w:t>&gt;</w:t>
       </w:r>
-      <w:proofErr w:type="spellStart"/>
       <w:r>
         <w:rPr>
           <w:rFonts w:ascii="Consolas" w:hAnsi="Consolas" w:cs="Consolas"/>
@@ -5654,7 +4390,6 @@
         </w:rPr>
         <w:t>org.springframework.boot</w:t>
       </w:r>
-      <w:proofErr w:type="spellEnd"/>
       <w:r>
         <w:rPr>
           <w:rFonts w:ascii="Consolas" w:hAnsi="Consolas" w:cs="Consolas"/>
@@ -5664,7 +4399,6 @@
         </w:rPr>
         <w:t>&lt;/</w:t>
       </w:r>
-      <w:proofErr w:type="spellStart"/>
       <w:r>
         <w:rPr>
           <w:rFonts w:ascii="Consolas" w:hAnsi="Consolas" w:cs="Consolas"/>
@@ -5674,7 +4408,6 @@
         </w:rPr>
         <w:t>groupId</w:t>
       </w:r>
-      <w:proofErr w:type="spellEnd"/>
       <w:r>
         <w:rPr>
           <w:rFonts w:ascii="Consolas" w:hAnsi="Consolas" w:cs="Consolas"/>
@@ -5725,8 +4458,6 @@
         </w:rPr>
         <w:t>&lt;</w:t>
       </w:r>
-      <w:proofErr w:type="spellStart"/>
-      <w:proofErr w:type="gramStart"/>
       <w:r>
         <w:rPr>
           <w:rFonts w:ascii="Consolas" w:hAnsi="Consolas" w:cs="Consolas"/>
@@ -5736,7 +4467,6 @@
         </w:rPr>
         <w:t>artifactId</w:t>
       </w:r>
-      <w:proofErr w:type="spellEnd"/>
       <w:r>
         <w:rPr>
           <w:rFonts w:ascii="Consolas" w:hAnsi="Consolas" w:cs="Consolas"/>
@@ -5746,7 +4476,6 @@
         </w:rPr>
         <w:t>&gt;</w:t>
       </w:r>
-      <w:proofErr w:type="gramEnd"/>
       <w:r>
         <w:rPr>
           <w:rFonts w:ascii="Consolas" w:hAnsi="Consolas" w:cs="Consolas"/>
@@ -5765,7 +4494,6 @@
         </w:rPr>
         <w:t>&lt;/</w:t>
       </w:r>
-      <w:proofErr w:type="spellStart"/>
       <w:r>
         <w:rPr>
           <w:rFonts w:ascii="Consolas" w:hAnsi="Consolas" w:cs="Consolas"/>
@@ -5775,7 +4503,6 @@
         </w:rPr>
         <w:t>artifactId</w:t>
       </w:r>
-      <w:proofErr w:type="spellEnd"/>
       <w:r>
         <w:rPr>
           <w:rFonts w:ascii="Consolas" w:hAnsi="Consolas" w:cs="Consolas"/>
@@ -5826,7 +4553,6 @@
         </w:rPr>
         <w:t>&lt;</w:t>
       </w:r>
-      <w:proofErr w:type="gramStart"/>
       <w:r>
         <w:rPr>
           <w:rFonts w:ascii="Consolas" w:hAnsi="Consolas" w:cs="Consolas"/>
@@ -5845,7 +4571,6 @@
         </w:rPr>
         <w:t>&gt;</w:t>
       </w:r>
-      <w:proofErr w:type="gramEnd"/>
       <w:r>
         <w:rPr>
           <w:rFonts w:ascii="Consolas" w:hAnsi="Consolas" w:cs="Consolas"/>
@@ -5943,28 +4668,12 @@
         <w:pStyle w:val="Heading2"/>
       </w:pPr>
       <w:r>
-        <w:t xml:space="preserve">Test using </w:t>
-      </w:r>
-      <w:proofErr w:type="spellStart"/>
-      <w:r>
-        <w:t>Mockito</w:t>
-      </w:r>
-      <w:proofErr w:type="spellEnd"/>
-      <w:r>
-        <w:t>:</w:t>
-      </w:r>
-    </w:p>
-    <w:p>
-      <w:r>
-        <w:t xml:space="preserve">Updated a separate document for </w:t>
-      </w:r>
-      <w:proofErr w:type="spellStart"/>
-      <w:r>
-        <w:t>Mockito</w:t>
-      </w:r>
-      <w:proofErr w:type="spellEnd"/>
-      <w:r>
-        <w:t>.</w:t>
+        <w:t>Test using Mockito:</w:t>
+      </w:r>
+    </w:p>
+    <w:p>
+      <w:r>
+        <w:t>Updated a separate document for Mockito.</w:t>
       </w:r>
     </w:p>
     <w:p/>
@@ -5972,14 +4681,9 @@
       <w:pPr>
         <w:pStyle w:val="Heading2"/>
       </w:pPr>
-      <w:proofErr w:type="spellStart"/>
       <w:r>
         <w:lastRenderedPageBreak/>
-        <w:t>Hamcrest</w:t>
-      </w:r>
-      <w:proofErr w:type="spellEnd"/>
-      <w:r>
-        <w:t xml:space="preserve"> Matchers:</w:t>
+        <w:t>Hamcrest Matchers:</w:t>
       </w:r>
     </w:p>
     <w:p>
@@ -5988,31 +4692,13 @@
       </w:r>
     </w:p>
     <w:p>
-      <w:proofErr w:type="spellStart"/>
-      <w:proofErr w:type="gramStart"/>
-      <w:r>
-        <w:t>assertThat</w:t>
-      </w:r>
-      <w:proofErr w:type="spellEnd"/>
-      <w:r>
-        <w:t>(</w:t>
-      </w:r>
-      <w:proofErr w:type="gramEnd"/>
-      <w:r>
-        <w:t>shipwreck1.getId(), is(1l));</w:t>
-      </w:r>
-    </w:p>
-    <w:p>
-      <w:r>
-        <w:t xml:space="preserve">In order to have </w:t>
-      </w:r>
-      <w:proofErr w:type="spellStart"/>
-      <w:r>
-        <w:t>assertThat</w:t>
-      </w:r>
-      <w:proofErr w:type="spellEnd"/>
-      <w:r>
-        <w:t xml:space="preserve"> works we need to add the below static imports.</w:t>
+      <w:r>
+        <w:t>assertThat(shipwreck1.getId(), is(1l));</w:t>
+      </w:r>
+    </w:p>
+    <w:p>
+      <w:r>
+        <w:t>In order to have assertThat works we need to add the below static imports.</w:t>
       </w:r>
     </w:p>
     <w:p>
@@ -6027,7 +4713,6 @@
           <w:szCs w:val="20"/>
         </w:rPr>
       </w:pPr>
-      <w:proofErr w:type="gramStart"/>
       <w:r>
         <w:rPr>
           <w:rFonts w:ascii="Consolas" w:hAnsi="Consolas" w:cs="Consolas"/>
@@ -6039,7 +4724,6 @@
         </w:rPr>
         <w:t>import</w:t>
       </w:r>
-      <w:proofErr w:type="gramEnd"/>
       <w:r>
         <w:rPr>
           <w:rFonts w:ascii="Consolas" w:hAnsi="Consolas" w:cs="Consolas"/>
@@ -6067,39 +4751,18 @@
           <w:sz w:val="20"/>
           <w:szCs w:val="20"/>
         </w:rPr>
-        <w:t xml:space="preserve"> </w:t>
-      </w:r>
-      <w:proofErr w:type="spellStart"/>
-      <w:r>
-        <w:rPr>
-          <w:rFonts w:ascii="Consolas" w:hAnsi="Consolas" w:cs="Consolas"/>
-          <w:color w:val="000000"/>
-          <w:sz w:val="20"/>
-          <w:szCs w:val="20"/>
-        </w:rPr>
-        <w:t>org.hamcrest.Matchers</w:t>
-      </w:r>
-      <w:proofErr w:type="spellEnd"/>
-      <w:r>
-        <w:rPr>
-          <w:rFonts w:ascii="Consolas" w:hAnsi="Consolas" w:cs="Consolas"/>
-          <w:color w:val="000000"/>
-          <w:sz w:val="20"/>
-          <w:szCs w:val="20"/>
-        </w:rPr>
-        <w:t>.*;</w:t>
-      </w:r>
-    </w:p>
-    <w:p>
-      <w:pPr>
-        <w:rPr>
-          <w:rFonts w:ascii="Consolas" w:hAnsi="Consolas" w:cs="Consolas"/>
-          <w:color w:val="000000"/>
-          <w:sz w:val="20"/>
-          <w:szCs w:val="20"/>
-        </w:rPr>
-      </w:pPr>
-      <w:proofErr w:type="gramStart"/>
+        <w:t xml:space="preserve"> org.hamcrest.Matchers.*;</w:t>
+      </w:r>
+    </w:p>
+    <w:p>
+      <w:pPr>
+        <w:rPr>
+          <w:rFonts w:ascii="Consolas" w:hAnsi="Consolas" w:cs="Consolas"/>
+          <w:color w:val="000000"/>
+          <w:sz w:val="20"/>
+          <w:szCs w:val="20"/>
+        </w:rPr>
+      </w:pPr>
       <w:r>
         <w:rPr>
           <w:rFonts w:ascii="Consolas" w:hAnsi="Consolas" w:cs="Consolas"/>
@@ -6111,7 +4774,6 @@
         </w:rPr>
         <w:t>import</w:t>
       </w:r>
-      <w:proofErr w:type="gramEnd"/>
       <w:r>
         <w:rPr>
           <w:rFonts w:ascii="Consolas" w:hAnsi="Consolas" w:cs="Consolas"/>
@@ -6139,17 +4801,7 @@
           <w:sz w:val="20"/>
           <w:szCs w:val="20"/>
         </w:rPr>
-        <w:t xml:space="preserve"> </w:t>
-      </w:r>
-      <w:proofErr w:type="spellStart"/>
-      <w:r>
-        <w:rPr>
-          <w:rFonts w:ascii="Consolas" w:hAnsi="Consolas" w:cs="Consolas"/>
-          <w:color w:val="000000"/>
-          <w:sz w:val="20"/>
-          <w:szCs w:val="20"/>
-        </w:rPr>
-        <w:t>org.hamcrest.MatcherAssert.</w:t>
+        <w:t xml:space="preserve"> org.hamcrest.MatcherAssert.</w:t>
       </w:r>
       <w:r>
         <w:rPr>
@@ -6162,7 +4814,6 @@
         </w:rPr>
         <w:t>assertThat</w:t>
       </w:r>
-      <w:proofErr w:type="spellEnd"/>
       <w:r>
         <w:rPr>
           <w:rFonts w:ascii="Consolas" w:hAnsi="Consolas" w:cs="Consolas"/>
@@ -6240,13 +4891,8 @@
       <w:r>
         <w:t xml:space="preserve">test cases for </w:t>
       </w:r>
-      <w:proofErr w:type="gramStart"/>
-      <w:r>
-        <w:t>Spring</w:t>
-      </w:r>
-      <w:proofErr w:type="gramEnd"/>
-      <w:r>
-        <w:t xml:space="preserve"> boot applications.</w:t>
+      <w:r>
+        <w:t>Spring boot applications.</w:t>
       </w:r>
     </w:p>
     <w:p>
@@ -6292,21 +4938,8 @@
       </w:r>
     </w:p>
     <w:p>
-      <w:proofErr w:type="gramStart"/>
-      <w:r>
-        <w:t>@</w:t>
-      </w:r>
-      <w:proofErr w:type="spellStart"/>
-      <w:r>
-        <w:t>RunWith</w:t>
-      </w:r>
-      <w:proofErr w:type="spellEnd"/>
-      <w:r>
-        <w:t>(</w:t>
-      </w:r>
-      <w:proofErr w:type="gramEnd"/>
-      <w:r>
-        <w:t>SpringJUnit4ClassRunner.class)</w:t>
+      <w:r>
+        <w:t>@RunWith(SpringJUnit4ClassRunner.class)</w:t>
       </w:r>
       <w:r>
         <w:t xml:space="preserve"> -&gt; </w:t>
@@ -6331,23 +4964,7 @@
           <w:i/>
           <w:iCs/>
         </w:rPr>
-        <w:t xml:space="preserve">Spring </w:t>
-      </w:r>
-      <w:proofErr w:type="spellStart"/>
-      <w:r>
-        <w:rPr>
-          <w:i/>
-          <w:iCs/>
-        </w:rPr>
-        <w:t>TestContext</w:t>
-      </w:r>
-      <w:proofErr w:type="spellEnd"/>
-      <w:r>
-        <w:rPr>
-          <w:i/>
-          <w:iCs/>
-        </w:rPr>
-        <w:t xml:space="preserve"> Framework</w:t>
+        <w:t>Spring TestContext Framework</w:t>
       </w:r>
       <w:r>
         <w:t> </w:t>
@@ -6358,23 +4975,11 @@
       <w:r>
         <w:t> </w:t>
       </w:r>
-      <w:proofErr w:type="spellStart"/>
-      <w:r>
-        <w:fldChar w:fldCharType="begin"/>
-      </w:r>
-      <w:r>
-        <w:instrText xml:space="preserve"> HYPERLINK "http://docs.spring.io/spring/docs/current/javadoc-api/org/springframework/test/context/TestContextManager.html" \o "class in org.springframework.test.context" </w:instrText>
-      </w:r>
-      <w:r>
-        <w:fldChar w:fldCharType="separate"/>
-      </w:r>
-      <w:r>
-        <w:t>TestContextManager</w:t>
-      </w:r>
-      <w:proofErr w:type="spellEnd"/>
-      <w:r>
-        <w:fldChar w:fldCharType="end"/>
-      </w:r>
+      <w:hyperlink r:id="rId27" w:tooltip="class in org.springframework.test.context" w:history="1">
+        <w:r>
+          <w:t>TestContextManager</w:t>
+        </w:r>
+      </w:hyperlink>
       <w:r>
         <w:t> </w:t>
       </w:r>
@@ -6383,40 +4988,14 @@
       </w:r>
     </w:p>
     <w:p>
-      <w:proofErr w:type="gramStart"/>
-      <w:r>
-        <w:t>@</w:t>
-      </w:r>
-      <w:proofErr w:type="spellStart"/>
-      <w:r>
-        <w:t>SpringApplicationConfiguration</w:t>
-      </w:r>
-      <w:proofErr w:type="spellEnd"/>
-      <w:r>
-        <w:t>(</w:t>
-      </w:r>
-      <w:proofErr w:type="spellStart"/>
-      <w:proofErr w:type="gramEnd"/>
-      <w:r>
-        <w:t>App.class</w:t>
-      </w:r>
-      <w:proofErr w:type="spellEnd"/>
-      <w:r>
-        <w:t>)</w:t>
+      <w:r>
+        <w:t>@SpringApplicationConfiguration(App.class)</w:t>
       </w:r>
       <w:r>
         <w:t xml:space="preserve"> -&gt; This loads the </w:t>
       </w:r>
       <w:r>
-        <w:t xml:space="preserve">spring container because the </w:t>
-      </w:r>
-      <w:proofErr w:type="spellStart"/>
-      <w:r>
-        <w:t>App.class</w:t>
-      </w:r>
-      <w:proofErr w:type="spellEnd"/>
-      <w:r>
-        <w:t xml:space="preserve"> is the starting point of this spring boot application</w:t>
+        <w:t>spring container because the App.class is the starting point of this spring boot application</w:t>
       </w:r>
       <w:r>
         <w:t>.</w:t>
@@ -6442,9 +5021,6 @@
       </w:r>
     </w:p>
     <w:p>
-      <w:pPr>
-        <w:pStyle w:val="Heading2"/>
-      </w:pPr>
       <w:r>
         <w:rPr>
           <w:noProof/>
@@ -6465,7 +5041,7 @@
                     <pic:cNvPicPr/>
                   </pic:nvPicPr>
                   <pic:blipFill>
-                    <a:blip r:embed="rId27"/>
+                    <a:blip r:embed="rId28"/>
                     <a:stretch>
                       <a:fillRect/>
                     </a:stretch>
@@ -6487,6 +5063,25 @@
       </w:r>
     </w:p>
     <w:p>
+      <w:r>
+        <w:rPr>
+          <w:highlight w:val="yellow"/>
+        </w:rPr>
+        <w:t>@</w:t>
+      </w:r>
+      <w:r>
+        <w:rPr>
+          <w:highlight w:val="yellow"/>
+        </w:rPr>
+        <w:t>WebIntegrationTest</w:t>
+      </w:r>
+      <w:r>
+        <w:t xml:space="preserve"> -&gt; This is to test the API calls and to check their responses.</w:t>
+      </w:r>
+      <w:bookmarkStart w:id="18" w:name="_GoBack"/>
+      <w:bookmarkEnd w:id="18"/>
+    </w:p>
+    <w:p>
       <w:pPr>
         <w:autoSpaceDE w:val="0"/>
         <w:autoSpaceDN w:val="0"/>
@@ -6498,7 +5093,6 @@
           <w:szCs w:val="20"/>
         </w:rPr>
       </w:pPr>
-      <w:proofErr w:type="gramStart"/>
       <w:r>
         <w:rPr>
           <w:rFonts w:ascii="Consolas" w:hAnsi="Consolas" w:cs="Consolas"/>
@@ -6506,37 +5100,16 @@
           <w:sz w:val="20"/>
           <w:szCs w:val="20"/>
         </w:rPr>
-        <w:t>@</w:t>
-      </w:r>
-      <w:proofErr w:type="spellStart"/>
-      <w:r>
-        <w:rPr>
-          <w:rFonts w:ascii="Consolas" w:hAnsi="Consolas" w:cs="Consolas"/>
-          <w:color w:val="646464"/>
-          <w:sz w:val="20"/>
-          <w:szCs w:val="20"/>
-        </w:rPr>
-        <w:t>RunWith</w:t>
-      </w:r>
-      <w:proofErr w:type="spellEnd"/>
-      <w:r>
-        <w:rPr>
-          <w:rFonts w:ascii="Consolas" w:hAnsi="Consolas" w:cs="Consolas"/>
-          <w:color w:val="000000"/>
-          <w:sz w:val="20"/>
-          <w:szCs w:val="20"/>
-        </w:rPr>
-        <w:t>(</w:t>
-      </w:r>
-      <w:proofErr w:type="gramEnd"/>
-      <w:r>
-        <w:rPr>
-          <w:rFonts w:ascii="Consolas" w:hAnsi="Consolas" w:cs="Consolas"/>
-          <w:color w:val="000000"/>
-          <w:sz w:val="20"/>
-          <w:szCs w:val="20"/>
-        </w:rPr>
-        <w:t>SpringJUnit4ClassRunner.</w:t>
+        <w:t>@RunWith</w:t>
+      </w:r>
+      <w:r>
+        <w:rPr>
+          <w:rFonts w:ascii="Consolas" w:hAnsi="Consolas" w:cs="Consolas"/>
+          <w:color w:val="000000"/>
+          <w:sz w:val="20"/>
+          <w:szCs w:val="20"/>
+        </w:rPr>
+        <w:t>(SpringJUnit4ClassRunner.</w:t>
       </w:r>
       <w:r>
         <w:rPr>
@@ -6571,7 +5144,6 @@
           <w:szCs w:val="20"/>
         </w:rPr>
       </w:pPr>
-      <w:proofErr w:type="gramStart"/>
       <w:r>
         <w:rPr>
           <w:rFonts w:ascii="Consolas" w:hAnsi="Consolas" w:cs="Consolas"/>
@@ -6579,38 +5151,16 @@
           <w:sz w:val="20"/>
           <w:szCs w:val="20"/>
         </w:rPr>
-        <w:t>@</w:t>
-      </w:r>
-      <w:proofErr w:type="spellStart"/>
-      <w:r>
-        <w:rPr>
-          <w:rFonts w:ascii="Consolas" w:hAnsi="Consolas" w:cs="Consolas"/>
-          <w:color w:val="646464"/>
-          <w:sz w:val="20"/>
-          <w:szCs w:val="20"/>
-        </w:rPr>
-        <w:t>SpringApplicationConfiguration</w:t>
-      </w:r>
-      <w:proofErr w:type="spellEnd"/>
-      <w:r>
-        <w:rPr>
-          <w:rFonts w:ascii="Consolas" w:hAnsi="Consolas" w:cs="Consolas"/>
-          <w:color w:val="000000"/>
-          <w:sz w:val="20"/>
-          <w:szCs w:val="20"/>
-        </w:rPr>
-        <w:t>(</w:t>
-      </w:r>
-      <w:proofErr w:type="spellStart"/>
-      <w:proofErr w:type="gramEnd"/>
-      <w:r>
-        <w:rPr>
-          <w:rFonts w:ascii="Consolas" w:hAnsi="Consolas" w:cs="Consolas"/>
-          <w:color w:val="000000"/>
-          <w:sz w:val="20"/>
-          <w:szCs w:val="20"/>
-        </w:rPr>
-        <w:t>App.</w:t>
+        <w:t>@SpringApplicationConfiguration</w:t>
+      </w:r>
+      <w:r>
+        <w:rPr>
+          <w:rFonts w:ascii="Consolas" w:hAnsi="Consolas" w:cs="Consolas"/>
+          <w:color w:val="000000"/>
+          <w:sz w:val="20"/>
+          <w:szCs w:val="20"/>
+        </w:rPr>
+        <w:t>(App.</w:t>
       </w:r>
       <w:r>
         <w:rPr>
@@ -6623,7 +5173,6 @@
         </w:rPr>
         <w:t>class</w:t>
       </w:r>
-      <w:proofErr w:type="spellEnd"/>
       <w:r>
         <w:rPr>
           <w:rFonts w:ascii="Consolas" w:hAnsi="Consolas" w:cs="Consolas"/>
@@ -6655,7 +5204,6 @@
         </w:rPr>
         <w:t>@</w:t>
       </w:r>
-      <w:proofErr w:type="spellStart"/>
       <w:r>
         <w:rPr>
           <w:rFonts w:ascii="Consolas" w:hAnsi="Consolas" w:cs="Consolas"/>
@@ -6666,9 +5214,6 @@
         </w:rPr>
         <w:t>WebIntegrationTest</w:t>
       </w:r>
-      <w:bookmarkStart w:id="18" w:name="_GoBack"/>
-      <w:bookmarkEnd w:id="18"/>
-      <w:proofErr w:type="spellEnd"/>
     </w:p>
     <w:p>
       <w:pPr>
@@ -6682,7 +5227,6 @@
           <w:szCs w:val="20"/>
         </w:rPr>
       </w:pPr>
-      <w:proofErr w:type="gramStart"/>
       <w:r>
         <w:rPr>
           <w:rFonts w:ascii="Consolas" w:hAnsi="Consolas" w:cs="Consolas"/>
@@ -6694,7 +5238,6 @@
         </w:rPr>
         <w:t>public</w:t>
       </w:r>
-      <w:proofErr w:type="gramEnd"/>
       <w:r>
         <w:rPr>
           <w:rFonts w:ascii="Consolas" w:hAnsi="Consolas" w:cs="Consolas"/>
@@ -6722,27 +5265,7 @@
           <w:sz w:val="20"/>
           <w:szCs w:val="20"/>
         </w:rPr>
-        <w:t xml:space="preserve"> </w:t>
-      </w:r>
-      <w:proofErr w:type="spellStart"/>
-      <w:r>
-        <w:rPr>
-          <w:rFonts w:ascii="Consolas" w:hAnsi="Consolas" w:cs="Consolas"/>
-          <w:color w:val="000000"/>
-          <w:sz w:val="20"/>
-          <w:szCs w:val="20"/>
-        </w:rPr>
-        <w:t>ShipWreckControllerWebIntegrationTest</w:t>
-      </w:r>
-      <w:proofErr w:type="spellEnd"/>
-      <w:r>
-        <w:rPr>
-          <w:rFonts w:ascii="Consolas" w:hAnsi="Consolas" w:cs="Consolas"/>
-          <w:color w:val="000000"/>
-          <w:sz w:val="20"/>
-          <w:szCs w:val="20"/>
-        </w:rPr>
-        <w:t xml:space="preserve"> {</w:t>
+        <w:t xml:space="preserve"> ShipWreckControllerWebIntegrationTest {</w:t>
       </w:r>
     </w:p>
     <w:p>
@@ -6810,7 +5333,6 @@
         </w:rPr>
         <w:tab/>
       </w:r>
-      <w:proofErr w:type="gramStart"/>
       <w:r>
         <w:rPr>
           <w:rFonts w:ascii="Consolas" w:hAnsi="Consolas" w:cs="Consolas"/>
@@ -6822,7 +5344,6 @@
         </w:rPr>
         <w:t>public</w:t>
       </w:r>
-      <w:proofErr w:type="gramEnd"/>
       <w:r>
         <w:rPr>
           <w:rFonts w:ascii="Consolas" w:hAnsi="Consolas" w:cs="Consolas"/>
@@ -6850,27 +5371,7 @@
           <w:sz w:val="20"/>
           <w:szCs w:val="20"/>
         </w:rPr>
-        <w:t xml:space="preserve"> </w:t>
-      </w:r>
-      <w:proofErr w:type="spellStart"/>
-      <w:r>
-        <w:rPr>
-          <w:rFonts w:ascii="Consolas" w:hAnsi="Consolas" w:cs="Consolas"/>
-          <w:color w:val="000000"/>
-          <w:sz w:val="20"/>
-          <w:szCs w:val="20"/>
-        </w:rPr>
-        <w:t>findAll</w:t>
-      </w:r>
-      <w:proofErr w:type="spellEnd"/>
-      <w:r>
-        <w:rPr>
-          <w:rFonts w:ascii="Consolas" w:hAnsi="Consolas" w:cs="Consolas"/>
-          <w:color w:val="000000"/>
-          <w:sz w:val="20"/>
-          <w:szCs w:val="20"/>
-        </w:rPr>
-        <w:t>(){</w:t>
+        <w:t xml:space="preserve"> findAll(){</w:t>
       </w:r>
     </w:p>
     <w:p>
@@ -6933,28 +5434,8 @@
           <w:szCs w:val="20"/>
         </w:rPr>
         <w:tab/>
-      </w:r>
-      <w:proofErr w:type="spellStart"/>
-      <w:r>
-        <w:rPr>
-          <w:rFonts w:ascii="Consolas" w:hAnsi="Consolas" w:cs="Consolas"/>
-          <w:color w:val="000000"/>
-          <w:sz w:val="20"/>
-          <w:szCs w:val="20"/>
-        </w:rPr>
-        <w:t>RestTemplate</w:t>
-      </w:r>
-      <w:proofErr w:type="spellEnd"/>
-      <w:r>
-        <w:rPr>
-          <w:rFonts w:ascii="Consolas" w:hAnsi="Consolas" w:cs="Consolas"/>
-          <w:color w:val="000000"/>
-          <w:sz w:val="20"/>
-          <w:szCs w:val="20"/>
-        </w:rPr>
-        <w:t xml:space="preserve"> </w:t>
-      </w:r>
-      <w:proofErr w:type="spellStart"/>
+        <w:t xml:space="preserve">RestTemplate </w:t>
+      </w:r>
       <w:r>
         <w:rPr>
           <w:rFonts w:ascii="Consolas" w:hAnsi="Consolas" w:cs="Consolas"/>
@@ -6964,7 +5445,6 @@
         </w:rPr>
         <w:t>restTemplate</w:t>
       </w:r>
-      <w:proofErr w:type="spellEnd"/>
       <w:r>
         <w:rPr>
           <w:rFonts w:ascii="Consolas" w:hAnsi="Consolas" w:cs="Consolas"/>
@@ -6992,38 +5472,7 @@
           <w:sz w:val="20"/>
           <w:szCs w:val="20"/>
         </w:rPr>
-        <w:t xml:space="preserve"> </w:t>
-      </w:r>
-      <w:proofErr w:type="spellStart"/>
-      <w:proofErr w:type="gramStart"/>
-      <w:r>
-        <w:rPr>
-          <w:rFonts w:ascii="Consolas" w:hAnsi="Consolas" w:cs="Consolas"/>
-          <w:color w:val="000000"/>
-          <w:sz w:val="20"/>
-          <w:szCs w:val="20"/>
-        </w:rPr>
-        <w:t>TestRestTemplate</w:t>
-      </w:r>
-      <w:proofErr w:type="spellEnd"/>
-      <w:r>
-        <w:rPr>
-          <w:rFonts w:ascii="Consolas" w:hAnsi="Consolas" w:cs="Consolas"/>
-          <w:color w:val="000000"/>
-          <w:sz w:val="20"/>
-          <w:szCs w:val="20"/>
-        </w:rPr>
-        <w:t>(</w:t>
-      </w:r>
-      <w:proofErr w:type="gramEnd"/>
-      <w:r>
-        <w:rPr>
-          <w:rFonts w:ascii="Consolas" w:hAnsi="Consolas" w:cs="Consolas"/>
-          <w:color w:val="000000"/>
-          <w:sz w:val="20"/>
-          <w:szCs w:val="20"/>
-        </w:rPr>
-        <w:t>);</w:t>
+        <w:t xml:space="preserve"> TestRestTemplate();</w:t>
       </w:r>
     </w:p>
     <w:p>
@@ -7055,26 +5504,7 @@
           <w:szCs w:val="20"/>
         </w:rPr>
         <w:tab/>
-      </w:r>
-      <w:proofErr w:type="spellStart"/>
-      <w:r>
-        <w:rPr>
-          <w:rFonts w:ascii="Consolas" w:hAnsi="Consolas" w:cs="Consolas"/>
-          <w:color w:val="000000"/>
-          <w:sz w:val="20"/>
-          <w:szCs w:val="20"/>
-        </w:rPr>
-        <w:t>ResponseEntity</w:t>
-      </w:r>
-      <w:proofErr w:type="spellEnd"/>
-      <w:r>
-        <w:rPr>
-          <w:rFonts w:ascii="Consolas" w:hAnsi="Consolas" w:cs="Consolas"/>
-          <w:color w:val="000000"/>
-          <w:sz w:val="20"/>
-          <w:szCs w:val="20"/>
-        </w:rPr>
-        <w:t xml:space="preserve">&lt;String&gt; </w:t>
+        <w:t xml:space="preserve">ResponseEntity&lt;String&gt; </w:t>
       </w:r>
       <w:r>
         <w:rPr>
@@ -7094,7 +5524,6 @@
         </w:rPr>
         <w:t xml:space="preserve"> = </w:t>
       </w:r>
-      <w:proofErr w:type="gramStart"/>
       <w:r>
         <w:rPr>
           <w:rFonts w:ascii="Consolas" w:hAnsi="Consolas" w:cs="Consolas"/>
@@ -7113,7 +5542,6 @@
         </w:rPr>
         <w:t>.getForEntity(</w:t>
       </w:r>
-      <w:proofErr w:type="gramEnd"/>
       <w:r>
         <w:rPr>
           <w:rFonts w:ascii="Consolas" w:hAnsi="Consolas" w:cs="Consolas"/>
@@ -7130,17 +5558,7 @@
           <w:sz w:val="20"/>
           <w:szCs w:val="20"/>
         </w:rPr>
-        <w:t xml:space="preserve">, </w:t>
-      </w:r>
-      <w:proofErr w:type="spellStart"/>
-      <w:r>
-        <w:rPr>
-          <w:rFonts w:ascii="Consolas" w:hAnsi="Consolas" w:cs="Consolas"/>
-          <w:color w:val="000000"/>
-          <w:sz w:val="20"/>
-          <w:szCs w:val="20"/>
-        </w:rPr>
-        <w:t>String.</w:t>
+        <w:t>, String.</w:t>
       </w:r>
       <w:r>
         <w:rPr>
@@ -7153,7 +5571,6 @@
         </w:rPr>
         <w:t>class</w:t>
       </w:r>
-      <w:proofErr w:type="spellEnd"/>
       <w:r>
         <w:rPr>
           <w:rFonts w:ascii="Consolas" w:hAnsi="Consolas" w:cs="Consolas"/>
@@ -7194,8 +5611,6 @@
         </w:rPr>
         <w:tab/>
       </w:r>
-      <w:proofErr w:type="spellStart"/>
-      <w:proofErr w:type="gramStart"/>
       <w:r>
         <w:rPr>
           <w:rFonts w:ascii="Consolas" w:hAnsi="Consolas" w:cs="Consolas"/>
@@ -7207,7 +5622,6 @@
         </w:rPr>
         <w:t>assertThat</w:t>
       </w:r>
-      <w:proofErr w:type="spellEnd"/>
       <w:r>
         <w:rPr>
           <w:rFonts w:ascii="Consolas" w:hAnsi="Consolas" w:cs="Consolas"/>
@@ -7217,8 +5631,6 @@
         </w:rPr>
         <w:t>(</w:t>
       </w:r>
-      <w:proofErr w:type="spellStart"/>
-      <w:proofErr w:type="gramEnd"/>
       <w:r>
         <w:rPr>
           <w:rFonts w:ascii="Consolas" w:hAnsi="Consolas" w:cs="Consolas"/>
@@ -7235,19 +5647,8 @@
           <w:sz w:val="20"/>
           <w:szCs w:val="20"/>
         </w:rPr>
-        <w:t>.getStatusCode</w:t>
-      </w:r>
-      <w:proofErr w:type="spellEnd"/>
-      <w:r>
-        <w:rPr>
-          <w:rFonts w:ascii="Consolas" w:hAnsi="Consolas" w:cs="Consolas"/>
-          <w:color w:val="000000"/>
-          <w:sz w:val="20"/>
-          <w:szCs w:val="20"/>
-        </w:rPr>
-        <w:t>(),</w:t>
-      </w:r>
-      <w:proofErr w:type="spellStart"/>
+        <w:t>.getStatusCode(),</w:t>
+      </w:r>
       <w:r>
         <w:rPr>
           <w:rFonts w:ascii="Consolas" w:hAnsi="Consolas" w:cs="Consolas"/>
@@ -7259,25 +5660,14 @@
         </w:rPr>
         <w:t>equalTo</w:t>
       </w:r>
-      <w:proofErr w:type="spellEnd"/>
-      <w:r>
-        <w:rPr>
-          <w:rFonts w:ascii="Consolas" w:hAnsi="Consolas" w:cs="Consolas"/>
-          <w:color w:val="000000"/>
-          <w:sz w:val="20"/>
-          <w:szCs w:val="20"/>
-        </w:rPr>
-        <w:t>(</w:t>
-      </w:r>
-      <w:proofErr w:type="spellStart"/>
-      <w:r>
-        <w:rPr>
-          <w:rFonts w:ascii="Consolas" w:hAnsi="Consolas" w:cs="Consolas"/>
-          <w:color w:val="000000"/>
-          <w:sz w:val="20"/>
-          <w:szCs w:val="20"/>
-        </w:rPr>
-        <w:t>HttpStatus.</w:t>
+      <w:r>
+        <w:rPr>
+          <w:rFonts w:ascii="Consolas" w:hAnsi="Consolas" w:cs="Consolas"/>
+          <w:color w:val="000000"/>
+          <w:sz w:val="20"/>
+          <w:szCs w:val="20"/>
+        </w:rPr>
+        <w:t>(HttpStatus.</w:t>
       </w:r>
       <w:r>
         <w:rPr>
@@ -7292,7 +5682,6 @@
         </w:rPr>
         <w:t>OK</w:t>
       </w:r>
-      <w:proofErr w:type="spellEnd"/>
       <w:r>
         <w:rPr>
           <w:rFonts w:ascii="Consolas" w:hAnsi="Consolas" w:cs="Consolas"/>
@@ -7363,26 +5752,7 @@
           <w:szCs w:val="20"/>
         </w:rPr>
         <w:tab/>
-      </w:r>
-      <w:proofErr w:type="spellStart"/>
-      <w:r>
-        <w:rPr>
-          <w:rFonts w:ascii="Consolas" w:hAnsi="Consolas" w:cs="Consolas"/>
-          <w:color w:val="000000"/>
-          <w:sz w:val="20"/>
-          <w:szCs w:val="20"/>
-        </w:rPr>
-        <w:t>ObjectMapper</w:t>
-      </w:r>
-      <w:proofErr w:type="spellEnd"/>
-      <w:r>
-        <w:rPr>
-          <w:rFonts w:ascii="Consolas" w:hAnsi="Consolas" w:cs="Consolas"/>
-          <w:color w:val="000000"/>
-          <w:sz w:val="20"/>
-          <w:szCs w:val="20"/>
-        </w:rPr>
-        <w:t xml:space="preserve"> </w:t>
+        <w:t xml:space="preserve">ObjectMapper </w:t>
       </w:r>
       <w:r>
         <w:rPr>
@@ -7420,38 +5790,7 @@
           <w:sz w:val="20"/>
           <w:szCs w:val="20"/>
         </w:rPr>
-        <w:t xml:space="preserve"> </w:t>
-      </w:r>
-      <w:proofErr w:type="spellStart"/>
-      <w:proofErr w:type="gramStart"/>
-      <w:r>
-        <w:rPr>
-          <w:rFonts w:ascii="Consolas" w:hAnsi="Consolas" w:cs="Consolas"/>
-          <w:color w:val="000000"/>
-          <w:sz w:val="20"/>
-          <w:szCs w:val="20"/>
-        </w:rPr>
-        <w:t>ObjectMapper</w:t>
-      </w:r>
-      <w:proofErr w:type="spellEnd"/>
-      <w:r>
-        <w:rPr>
-          <w:rFonts w:ascii="Consolas" w:hAnsi="Consolas" w:cs="Consolas"/>
-          <w:color w:val="000000"/>
-          <w:sz w:val="20"/>
-          <w:szCs w:val="20"/>
-        </w:rPr>
-        <w:t>(</w:t>
-      </w:r>
-      <w:proofErr w:type="gramEnd"/>
-      <w:r>
-        <w:rPr>
-          <w:rFonts w:ascii="Consolas" w:hAnsi="Consolas" w:cs="Consolas"/>
-          <w:color w:val="000000"/>
-          <w:sz w:val="20"/>
-          <w:szCs w:val="20"/>
-        </w:rPr>
-        <w:t>);</w:t>
+        <w:t xml:space="preserve"> ObjectMapper();</w:t>
       </w:r>
     </w:p>
     <w:p>
@@ -7484,7 +5823,6 @@
         </w:rPr>
         <w:tab/>
       </w:r>
-      <w:proofErr w:type="gramStart"/>
       <w:r>
         <w:rPr>
           <w:rFonts w:ascii="Consolas" w:hAnsi="Consolas" w:cs="Consolas"/>
@@ -7496,7 +5834,6 @@
         </w:rPr>
         <w:t>try</w:t>
       </w:r>
-      <w:proofErr w:type="gramEnd"/>
       <w:r>
         <w:rPr>
           <w:rFonts w:ascii="Consolas" w:hAnsi="Consolas" w:cs="Consolas"/>
@@ -7545,28 +5882,8 @@
           <w:szCs w:val="20"/>
         </w:rPr>
         <w:tab/>
-      </w:r>
-      <w:proofErr w:type="spellStart"/>
-      <w:r>
-        <w:rPr>
-          <w:rFonts w:ascii="Consolas" w:hAnsi="Consolas" w:cs="Consolas"/>
-          <w:color w:val="000000"/>
-          <w:sz w:val="20"/>
-          <w:szCs w:val="20"/>
-        </w:rPr>
-        <w:t>JsonNode</w:t>
-      </w:r>
-      <w:proofErr w:type="spellEnd"/>
-      <w:r>
-        <w:rPr>
-          <w:rFonts w:ascii="Consolas" w:hAnsi="Consolas" w:cs="Consolas"/>
-          <w:color w:val="000000"/>
-          <w:sz w:val="20"/>
-          <w:szCs w:val="20"/>
-        </w:rPr>
-        <w:t xml:space="preserve"> </w:t>
-      </w:r>
-      <w:proofErr w:type="spellStart"/>
+        <w:t xml:space="preserve">JsonNode </w:t>
+      </w:r>
       <w:r>
         <w:rPr>
           <w:rFonts w:ascii="Consolas" w:hAnsi="Consolas" w:cs="Consolas"/>
@@ -7576,7 +5893,6 @@
         </w:rPr>
         <w:t>responseJson</w:t>
       </w:r>
-      <w:proofErr w:type="spellEnd"/>
       <w:r>
         <w:rPr>
           <w:rFonts w:ascii="Consolas" w:hAnsi="Consolas" w:cs="Consolas"/>
@@ -7586,8 +5902,6 @@
         </w:rPr>
         <w:t xml:space="preserve"> = </w:t>
       </w:r>
-      <w:proofErr w:type="spellStart"/>
-      <w:proofErr w:type="gramStart"/>
       <w:r>
         <w:rPr>
           <w:rFonts w:ascii="Consolas" w:hAnsi="Consolas" w:cs="Consolas"/>
@@ -7604,20 +5918,8 @@
           <w:sz w:val="20"/>
           <w:szCs w:val="20"/>
         </w:rPr>
-        <w:t>.readTree</w:t>
-      </w:r>
-      <w:proofErr w:type="spellEnd"/>
-      <w:r>
-        <w:rPr>
-          <w:rFonts w:ascii="Consolas" w:hAnsi="Consolas" w:cs="Consolas"/>
-          <w:color w:val="000000"/>
-          <w:sz w:val="20"/>
-          <w:szCs w:val="20"/>
-        </w:rPr>
-        <w:t>(</w:t>
-      </w:r>
-      <w:proofErr w:type="spellStart"/>
-      <w:proofErr w:type="gramEnd"/>
+        <w:t>.readTree(</w:t>
+      </w:r>
       <w:r>
         <w:rPr>
           <w:rFonts w:ascii="Consolas" w:hAnsi="Consolas" w:cs="Consolas"/>
@@ -7634,17 +5936,7 @@
           <w:sz w:val="20"/>
           <w:szCs w:val="20"/>
         </w:rPr>
-        <w:t>.getBody</w:t>
-      </w:r>
-      <w:proofErr w:type="spellEnd"/>
-      <w:r>
-        <w:rPr>
-          <w:rFonts w:ascii="Consolas" w:hAnsi="Consolas" w:cs="Consolas"/>
-          <w:color w:val="000000"/>
-          <w:sz w:val="20"/>
-          <w:szCs w:val="20"/>
-        </w:rPr>
-        <w:t>());</w:t>
+        <w:t>.getBody());</w:t>
       </w:r>
     </w:p>
     <w:p>
@@ -7726,8 +6018,6 @@
         </w:rPr>
         <w:tab/>
       </w:r>
-      <w:proofErr w:type="spellStart"/>
-      <w:proofErr w:type="gramStart"/>
       <w:r>
         <w:rPr>
           <w:rFonts w:ascii="Consolas" w:hAnsi="Consolas" w:cs="Consolas"/>
@@ -7739,7 +6029,6 @@
         </w:rPr>
         <w:t>assertThat</w:t>
       </w:r>
-      <w:proofErr w:type="spellEnd"/>
       <w:r>
         <w:rPr>
           <w:rFonts w:ascii="Consolas" w:hAnsi="Consolas" w:cs="Consolas"/>
@@ -7749,8 +6038,6 @@
         </w:rPr>
         <w:t>(</w:t>
       </w:r>
-      <w:proofErr w:type="spellStart"/>
-      <w:proofErr w:type="gramEnd"/>
       <w:r>
         <w:rPr>
           <w:rFonts w:ascii="Consolas" w:hAnsi="Consolas" w:cs="Consolas"/>
@@ -7767,17 +6054,7 @@
           <w:sz w:val="20"/>
           <w:szCs w:val="20"/>
         </w:rPr>
-        <w:t>.isMissingNode</w:t>
-      </w:r>
-      <w:proofErr w:type="spellEnd"/>
-      <w:r>
-        <w:rPr>
-          <w:rFonts w:ascii="Consolas" w:hAnsi="Consolas" w:cs="Consolas"/>
-          <w:color w:val="000000"/>
-          <w:sz w:val="20"/>
-          <w:szCs w:val="20"/>
-        </w:rPr>
-        <w:t xml:space="preserve">(), </w:t>
+        <w:t xml:space="preserve">.isMissingNode(), </w:t>
       </w:r>
       <w:r>
         <w:rPr>
@@ -7859,8 +6136,6 @@
         </w:rPr>
         <w:tab/>
       </w:r>
-      <w:proofErr w:type="spellStart"/>
-      <w:proofErr w:type="gramStart"/>
       <w:r>
         <w:rPr>
           <w:rFonts w:ascii="Consolas" w:hAnsi="Consolas" w:cs="Consolas"/>
@@ -7872,7 +6147,6 @@
         </w:rPr>
         <w:t>assertThat</w:t>
       </w:r>
-      <w:proofErr w:type="spellEnd"/>
       <w:r>
         <w:rPr>
           <w:rFonts w:ascii="Consolas" w:hAnsi="Consolas" w:cs="Consolas"/>
@@ -7882,8 +6156,6 @@
         </w:rPr>
         <w:t>(</w:t>
       </w:r>
-      <w:proofErr w:type="spellStart"/>
-      <w:proofErr w:type="gramEnd"/>
       <w:r>
         <w:rPr>
           <w:rFonts w:ascii="Consolas" w:hAnsi="Consolas" w:cs="Consolas"/>
@@ -7900,17 +6172,7 @@
           <w:sz w:val="20"/>
           <w:szCs w:val="20"/>
         </w:rPr>
-        <w:t>.toString</w:t>
-      </w:r>
-      <w:proofErr w:type="spellEnd"/>
-      <w:r>
-        <w:rPr>
-          <w:rFonts w:ascii="Consolas" w:hAnsi="Consolas" w:cs="Consolas"/>
-          <w:color w:val="000000"/>
-          <w:sz w:val="20"/>
-          <w:szCs w:val="20"/>
-        </w:rPr>
-        <w:t xml:space="preserve">(), </w:t>
+        <w:t xml:space="preserve">.toString(), </w:t>
       </w:r>
       <w:r>
         <w:rPr>
@@ -8040,27 +6302,7 @@
           <w:sz w:val="20"/>
           <w:szCs w:val="20"/>
         </w:rPr>
-        <w:t xml:space="preserve"> (</w:t>
-      </w:r>
-      <w:proofErr w:type="spellStart"/>
-      <w:r>
-        <w:rPr>
-          <w:rFonts w:ascii="Consolas" w:hAnsi="Consolas" w:cs="Consolas"/>
-          <w:color w:val="000000"/>
-          <w:sz w:val="20"/>
-          <w:szCs w:val="20"/>
-        </w:rPr>
-        <w:t>JsonProcessingException</w:t>
-      </w:r>
-      <w:proofErr w:type="spellEnd"/>
-      <w:r>
-        <w:rPr>
-          <w:rFonts w:ascii="Consolas" w:hAnsi="Consolas" w:cs="Consolas"/>
-          <w:color w:val="000000"/>
-          <w:sz w:val="20"/>
-          <w:szCs w:val="20"/>
-        </w:rPr>
-        <w:t xml:space="preserve"> </w:t>
+        <w:t xml:space="preserve"> (JsonProcessingException </w:t>
       </w:r>
       <w:r>
         <w:rPr>
@@ -8189,8 +6431,6 @@
         </w:rPr>
         <w:tab/>
       </w:r>
-      <w:proofErr w:type="spellStart"/>
-      <w:proofErr w:type="gramStart"/>
       <w:r>
         <w:rPr>
           <w:rFonts w:ascii="Consolas" w:hAnsi="Consolas" w:cs="Consolas"/>
@@ -8207,27 +6447,7 @@
           <w:sz w:val="20"/>
           <w:szCs w:val="20"/>
         </w:rPr>
-        <w:t>.printStackTrace</w:t>
-      </w:r>
-      <w:proofErr w:type="spellEnd"/>
-      <w:r>
-        <w:rPr>
-          <w:rFonts w:ascii="Consolas" w:hAnsi="Consolas" w:cs="Consolas"/>
-          <w:color w:val="000000"/>
-          <w:sz w:val="20"/>
-          <w:szCs w:val="20"/>
-        </w:rPr>
-        <w:t>(</w:t>
-      </w:r>
-      <w:proofErr w:type="gramEnd"/>
-      <w:r>
-        <w:rPr>
-          <w:rFonts w:ascii="Consolas" w:hAnsi="Consolas" w:cs="Consolas"/>
-          <w:color w:val="000000"/>
-          <w:sz w:val="20"/>
-          <w:szCs w:val="20"/>
-        </w:rPr>
-        <w:t>);</w:t>
+        <w:t>.printStackTrace();</w:t>
       </w:r>
     </w:p>
     <w:p>
@@ -8279,27 +6499,7 @@
           <w:sz w:val="20"/>
           <w:szCs w:val="20"/>
         </w:rPr>
-        <w:t xml:space="preserve"> (</w:t>
-      </w:r>
-      <w:proofErr w:type="spellStart"/>
-      <w:r>
-        <w:rPr>
-          <w:rFonts w:ascii="Consolas" w:hAnsi="Consolas" w:cs="Consolas"/>
-          <w:color w:val="000000"/>
-          <w:sz w:val="20"/>
-          <w:szCs w:val="20"/>
-        </w:rPr>
-        <w:t>IOException</w:t>
-      </w:r>
-      <w:proofErr w:type="spellEnd"/>
-      <w:r>
-        <w:rPr>
-          <w:rFonts w:ascii="Consolas" w:hAnsi="Consolas" w:cs="Consolas"/>
-          <w:color w:val="000000"/>
-          <w:sz w:val="20"/>
-          <w:szCs w:val="20"/>
-        </w:rPr>
-        <w:t xml:space="preserve"> </w:t>
+        <w:t xml:space="preserve"> (IOException </w:t>
       </w:r>
       <w:r>
         <w:rPr>
@@ -8428,8 +6628,6 @@
         </w:rPr>
         <w:tab/>
       </w:r>
-      <w:proofErr w:type="spellStart"/>
-      <w:proofErr w:type="gramStart"/>
       <w:r>
         <w:rPr>
           <w:rFonts w:ascii="Consolas" w:hAnsi="Consolas" w:cs="Consolas"/>
@@ -8446,27 +6644,7 @@
           <w:sz w:val="20"/>
           <w:szCs w:val="20"/>
         </w:rPr>
-        <w:t>.printStackTrace</w:t>
-      </w:r>
-      <w:proofErr w:type="spellEnd"/>
-      <w:r>
-        <w:rPr>
-          <w:rFonts w:ascii="Consolas" w:hAnsi="Consolas" w:cs="Consolas"/>
-          <w:color w:val="000000"/>
-          <w:sz w:val="20"/>
-          <w:szCs w:val="20"/>
-        </w:rPr>
-        <w:t>(</w:t>
-      </w:r>
-      <w:proofErr w:type="gramEnd"/>
-      <w:r>
-        <w:rPr>
-          <w:rFonts w:ascii="Consolas" w:hAnsi="Consolas" w:cs="Consolas"/>
-          <w:color w:val="000000"/>
-          <w:sz w:val="20"/>
-          <w:szCs w:val="20"/>
-        </w:rPr>
-        <w:t>);</w:t>
+        <w:t>.printStackTrace();</w:t>
       </w:r>
     </w:p>
     <w:p>
@@ -9472,7 +7650,7 @@
 </file>
 
 <file path=customXml/itemProps1.xml><?xml version="1.0" encoding="utf-8"?>
-<ds:datastoreItem xmlns:ds="http://schemas.openxmlformats.org/officeDocument/2006/customXml" ds:itemID="{B3F23D7F-9175-4206-A0F3-84BAC429374B}">
+<ds:datastoreItem xmlns:ds="http://schemas.openxmlformats.org/officeDocument/2006/customXml" ds:itemID="{0AA91EAA-0E3D-4B87-93D6-0056095BA36E}">
   <ds:schemaRefs>
     <ds:schemaRef ds:uri="http://schemas.openxmlformats.org/officeDocument/2006/bibliography"/>
   </ds:schemaRefs>

</xml_diff>